<commit_message>
modification du chapitre 9 avec les viewmodel et livedata2
</commit_message>
<xml_diff>
--- a/Nouveau livre/09 ViewModel et LiveData.docx
+++ b/Nouveau livre/09 ViewModel et LiveData.docx
@@ -115,6 +115,9 @@
     <w:p/>
     <w:p>
       <w:r>
+        <w:rPr>
+          <w:noProof/>
+        </w:rPr>
         <w:drawing>
           <wp:inline distT="0" distB="0" distL="0" distR="0" wp14:anchorId="7BE7C116" wp14:editId="04E76AD9">
             <wp:extent cx="5034915" cy="1383665"/>
@@ -188,6 +191,9 @@
     </w:p>
     <w:p>
       <w:r>
+        <w:rPr>
+          <w:noProof/>
+        </w:rPr>
         <w:lastRenderedPageBreak/>
         <w:drawing>
           <wp:inline distT="0" distB="0" distL="0" distR="0" wp14:anchorId="6BEA006A" wp14:editId="0B1EC963">
@@ -249,19 +255,7 @@
         <w:rPr>
           <w:lang w:eastAsia="fr-FR"/>
         </w:rPr>
-        <w:t xml:space="preserve">Une </w:t>
-      </w:r>
-      <w:r>
-        <w:rPr>
-          <w:lang w:eastAsia="fr-FR"/>
-        </w:rPr>
-        <w:t>des plus-values</w:t>
-      </w:r>
-      <w:r>
-        <w:rPr>
-          <w:lang w:eastAsia="fr-FR"/>
-        </w:rPr>
-        <w:t xml:space="preserve"> de cette architecture est de ne pas perdre d'information lors d'un changement de configuration.</w:t>
+        <w:t>Une des plus-values de cette architecture est de ne pas perdre d'information lors d'un changement de configuration.</w:t>
       </w:r>
     </w:p>
     <w:p>
@@ -5279,6 +5273,2530 @@
     </w:p>
     <w:p>
       <w:pPr>
+        <w:pStyle w:val="titreniv1"/>
+      </w:pPr>
+      <w:r>
+        <w:t>LiveData</w:t>
+      </w:r>
+    </w:p>
+    <w:p>
+      <w:pPr>
+        <w:pStyle w:val="titreniv2"/>
+      </w:pPr>
+      <w:r>
+        <w:t>Présentation</w:t>
+      </w:r>
+    </w:p>
+    <w:p>
+      <w:r>
+        <w:t>LiveData est une classe permettant de mettre le design pattern observer/observable en place dans une application Android. Contrairement à un observable classique, LiveData est sensible au cycle de vie, ce qui signifie qu'il respecte le cycle de vie des autres composants de l'application, tels que les activités, les fragments ou les services. Cette prise de conscience garantit que LiveData ne met à jour que les observateurs de composants d'application qui sont dans un état de cycle de vie actif. ​​​​​​​</w:t>
+      </w:r>
+    </w:p>
+    <w:p>
+      <w:r>
+        <w:rPr>
+          <w:noProof/>
+        </w:rPr>
+        <w:drawing>
+          <wp:inline distT="0" distB="0" distL="0" distR="0" wp14:anchorId="25FD4916" wp14:editId="37F788BD">
+            <wp:extent cx="5034915" cy="1828800"/>
+            <wp:effectExtent l="0" t="0" r="0" b="0"/>
+            <wp:docPr id="3" name="Image 3"/>
+            <wp:cNvGraphicFramePr>
+              <a:graphicFrameLocks xmlns:a="http://schemas.openxmlformats.org/drawingml/2006/main" noChangeAspect="1"/>
+            </wp:cNvGraphicFramePr>
+            <a:graphic xmlns:a="http://schemas.openxmlformats.org/drawingml/2006/main">
+              <a:graphicData uri="http://schemas.openxmlformats.org/drawingml/2006/picture">
+                <pic:pic xmlns:pic="http://schemas.openxmlformats.org/drawingml/2006/picture">
+                  <pic:nvPicPr>
+                    <pic:cNvPr id="0" name="Picture 1"/>
+                    <pic:cNvPicPr>
+                      <a:picLocks noChangeAspect="1" noChangeArrowheads="1"/>
+                    </pic:cNvPicPr>
+                  </pic:nvPicPr>
+                  <pic:blipFill>
+                    <a:blip r:embed="rId14">
+                      <a:extLst>
+                        <a:ext uri="{28A0092B-C50C-407E-A947-70E740481C1C}">
+                          <a14:useLocalDpi xmlns:a14="http://schemas.microsoft.com/office/drawing/2010/main" val="0"/>
+                        </a:ext>
+                      </a:extLst>
+                    </a:blip>
+                    <a:srcRect/>
+                    <a:stretch>
+                      <a:fillRect/>
+                    </a:stretch>
+                  </pic:blipFill>
+                  <pic:spPr bwMode="auto">
+                    <a:xfrm>
+                      <a:off x="0" y="0"/>
+                      <a:ext cx="5034915" cy="1828800"/>
+                    </a:xfrm>
+                    <a:prstGeom prst="rect">
+                      <a:avLst/>
+                    </a:prstGeom>
+                    <a:noFill/>
+                    <a:ln>
+                      <a:noFill/>
+                    </a:ln>
+                  </pic:spPr>
+                </pic:pic>
+              </a:graphicData>
+            </a:graphic>
+          </wp:inline>
+        </w:drawing>
+      </w:r>
+    </w:p>
+    <w:p>
+      <w:r>
+        <w:t>Observer / Observable</w:t>
+      </w:r>
+    </w:p>
+    <w:p>
+      <w:pPr>
+        <w:rPr>
+          <w:lang w:eastAsia="fr-FR"/>
+        </w:rPr>
+      </w:pPr>
+      <w:r>
+        <w:rPr>
+          <w:lang w:eastAsia="fr-FR"/>
+        </w:rPr>
+        <w:t xml:space="preserve">En gros quand certaines données sont </w:t>
+      </w:r>
+      <w:proofErr w:type="gramStart"/>
+      <w:r>
+        <w:rPr>
+          <w:lang w:eastAsia="fr-FR"/>
+        </w:rPr>
+        <w:t>mise</w:t>
+      </w:r>
+      <w:proofErr w:type="gramEnd"/>
+      <w:r>
+        <w:rPr>
+          <w:lang w:eastAsia="fr-FR"/>
+        </w:rPr>
+        <w:t xml:space="preserve"> à jour dans le modèle cela enclenche l’</w:t>
+      </w:r>
+      <w:proofErr w:type="spellStart"/>
+      <w:r>
+        <w:rPr>
+          <w:lang w:eastAsia="fr-FR"/>
+        </w:rPr>
+        <w:t>execution</w:t>
+      </w:r>
+      <w:proofErr w:type="spellEnd"/>
+      <w:r>
+        <w:rPr>
+          <w:lang w:eastAsia="fr-FR"/>
+        </w:rPr>
+        <w:t> de certaines fonctionnalités dans le contrôleur dans le but de mettre à jour l’IHM automatiquement.</w:t>
+      </w:r>
+    </w:p>
+    <w:p>
+      <w:r>
+        <w:rPr>
+          <w:noProof/>
+        </w:rPr>
+        <w:drawing>
+          <wp:inline distT="0" distB="0" distL="0" distR="0" wp14:anchorId="2C541D7A" wp14:editId="30455C5B">
+            <wp:extent cx="3247901" cy="3006633"/>
+            <wp:effectExtent l="0" t="0" r="0" b="3810"/>
+            <wp:docPr id="5" name="Image 5"/>
+            <wp:cNvGraphicFramePr>
+              <a:graphicFrameLocks xmlns:a="http://schemas.openxmlformats.org/drawingml/2006/main" noChangeAspect="1"/>
+            </wp:cNvGraphicFramePr>
+            <a:graphic xmlns:a="http://schemas.openxmlformats.org/drawingml/2006/main">
+              <a:graphicData uri="http://schemas.openxmlformats.org/drawingml/2006/picture">
+                <pic:pic xmlns:pic="http://schemas.openxmlformats.org/drawingml/2006/picture">
+                  <pic:nvPicPr>
+                    <pic:cNvPr id="0" name="Picture 2"/>
+                    <pic:cNvPicPr>
+                      <a:picLocks noChangeAspect="1" noChangeArrowheads="1"/>
+                    </pic:cNvPicPr>
+                  </pic:nvPicPr>
+                  <pic:blipFill>
+                    <a:blip r:embed="rId15" cstate="print">
+                      <a:extLst>
+                        <a:ext uri="{28A0092B-C50C-407E-A947-70E740481C1C}">
+                          <a14:useLocalDpi xmlns:a14="http://schemas.microsoft.com/office/drawing/2010/main" val="0"/>
+                        </a:ext>
+                      </a:extLst>
+                    </a:blip>
+                    <a:srcRect/>
+                    <a:stretch>
+                      <a:fillRect/>
+                    </a:stretch>
+                  </pic:blipFill>
+                  <pic:spPr bwMode="auto">
+                    <a:xfrm>
+                      <a:off x="0" y="0"/>
+                      <a:ext cx="3258097" cy="3016072"/>
+                    </a:xfrm>
+                    <a:prstGeom prst="rect">
+                      <a:avLst/>
+                    </a:prstGeom>
+                    <a:noFill/>
+                    <a:ln>
+                      <a:noFill/>
+                    </a:ln>
+                  </pic:spPr>
+                </pic:pic>
+              </a:graphicData>
+            </a:graphic>
+          </wp:inline>
+        </w:drawing>
+      </w:r>
+    </w:p>
+    <w:p>
+      <w:pPr>
+        <w:pStyle w:val="titreniv1"/>
+      </w:pPr>
+      <w:r>
+        <w:lastRenderedPageBreak/>
+        <w:t xml:space="preserve">Démonstration simple du </w:t>
+      </w:r>
+      <w:proofErr w:type="spellStart"/>
+      <w:r>
+        <w:t>ViewModel</w:t>
+      </w:r>
+      <w:proofErr w:type="spellEnd"/>
+      <w:r>
+        <w:t xml:space="preserve"> avec LiveData</w:t>
+      </w:r>
+    </w:p>
+    <w:p>
+      <w:r>
+        <w:t xml:space="preserve">Dans le code ci-dessous on observe que l'IHM est étroitement liée au </w:t>
+      </w:r>
+      <w:proofErr w:type="spellStart"/>
+      <w:r>
+        <w:t>ViewModel</w:t>
+      </w:r>
+      <w:proofErr w:type="spellEnd"/>
+      <w:r>
+        <w:t xml:space="preserve"> au niveau de l'affichage des données et des actions liées aux boutons.</w:t>
+      </w:r>
+    </w:p>
+    <w:p>
+      <w:pPr>
+        <w:pStyle w:val="code"/>
+      </w:pPr>
+      <w:proofErr w:type="gramStart"/>
+      <w:r>
+        <w:t>&lt;?</w:t>
+      </w:r>
+      <w:proofErr w:type="gramEnd"/>
+      <w:r>
+        <w:t xml:space="preserve">xml version="1.0" </w:t>
+      </w:r>
+      <w:proofErr w:type="spellStart"/>
+      <w:r>
+        <w:t>encoding</w:t>
+      </w:r>
+      <w:proofErr w:type="spellEnd"/>
+      <w:r>
+        <w:t>="utf-8"?&gt;</w:t>
+      </w:r>
+    </w:p>
+    <w:p>
+      <w:pPr>
+        <w:pStyle w:val="code"/>
+      </w:pPr>
+      <w:r>
+        <w:t>&lt;</w:t>
+      </w:r>
+      <w:proofErr w:type="gramStart"/>
+      <w:r>
+        <w:t>layout</w:t>
+      </w:r>
+      <w:proofErr w:type="gramEnd"/>
+      <w:r>
+        <w:t>&gt;</w:t>
+      </w:r>
+    </w:p>
+    <w:p>
+      <w:pPr>
+        <w:pStyle w:val="code"/>
+      </w:pPr>
+      <w:r>
+        <w:t xml:space="preserve">        &lt;</w:t>
+      </w:r>
+      <w:proofErr w:type="gramStart"/>
+      <w:r>
+        <w:t>data</w:t>
+      </w:r>
+      <w:proofErr w:type="gramEnd"/>
+      <w:r>
+        <w:t>&gt;</w:t>
+      </w:r>
+    </w:p>
+    <w:p>
+      <w:pPr>
+        <w:pStyle w:val="code"/>
+      </w:pPr>
+      <w:r>
+        <w:t xml:space="preserve">                &lt;</w:t>
+      </w:r>
+      <w:proofErr w:type="gramStart"/>
+      <w:r>
+        <w:t>variable</w:t>
+      </w:r>
+      <w:proofErr w:type="gramEnd"/>
+    </w:p>
+    <w:p>
+      <w:pPr>
+        <w:pStyle w:val="code"/>
+      </w:pPr>
+      <w:r>
+        <w:t xml:space="preserve">                    </w:t>
+      </w:r>
+      <w:proofErr w:type="spellStart"/>
+      <w:proofErr w:type="gramStart"/>
+      <w:r>
+        <w:t>name</w:t>
+      </w:r>
+      <w:proofErr w:type="spellEnd"/>
+      <w:proofErr w:type="gramEnd"/>
+      <w:r>
+        <w:t>="Model"</w:t>
+      </w:r>
+    </w:p>
+    <w:p>
+      <w:pPr>
+        <w:pStyle w:val="code"/>
+      </w:pPr>
+      <w:r>
+        <w:t xml:space="preserve">                    </w:t>
+      </w:r>
+      <w:proofErr w:type="gramStart"/>
+      <w:r>
+        <w:t>type</w:t>
+      </w:r>
+      <w:proofErr w:type="gramEnd"/>
+      <w:r>
+        <w:t>="</w:t>
+      </w:r>
+      <w:proofErr w:type="spellStart"/>
+      <w:r>
+        <w:t>fr.eni.compteurkotlin</w:t>
+      </w:r>
+      <w:proofErr w:type="spellEnd"/>
+      <w:r>
+        <w:t>" /&gt;</w:t>
+      </w:r>
+    </w:p>
+    <w:p>
+      <w:pPr>
+        <w:pStyle w:val="code"/>
+      </w:pPr>
+      <w:r>
+        <w:t xml:space="preserve">        &lt;/data&gt;</w:t>
+      </w:r>
+    </w:p>
+    <w:p>
+      <w:pPr>
+        <w:pStyle w:val="code"/>
+      </w:pPr>
+      <w:r>
+        <w:rPr>
+          <w:rFonts w:ascii="Cambria Math" w:hAnsi="Cambria Math" w:cs="Cambria Math"/>
+        </w:rPr>
+        <w:t>​</w:t>
+      </w:r>
+    </w:p>
+    <w:p>
+      <w:pPr>
+        <w:pStyle w:val="code"/>
+      </w:pPr>
+      <w:r>
+        <w:t>&lt;</w:t>
+      </w:r>
+      <w:proofErr w:type="spellStart"/>
+      <w:proofErr w:type="gramStart"/>
+      <w:r>
+        <w:t>androidx.constraintlayout</w:t>
+      </w:r>
+      <w:proofErr w:type="gramEnd"/>
+      <w:r>
+        <w:t>.widget.ConstraintLayout</w:t>
+      </w:r>
+      <w:proofErr w:type="spellEnd"/>
+      <w:r>
+        <w:t xml:space="preserve"> </w:t>
+      </w:r>
+      <w:proofErr w:type="spellStart"/>
+      <w:r>
+        <w:t>xmlns:android</w:t>
+      </w:r>
+      <w:proofErr w:type="spellEnd"/>
+      <w:r>
+        <w:t>="http://schemas.android.com/apk/res/android"</w:t>
+      </w:r>
+    </w:p>
+    <w:p>
+      <w:pPr>
+        <w:pStyle w:val="code"/>
+      </w:pPr>
+      <w:r>
+        <w:t xml:space="preserve">    </w:t>
+      </w:r>
+      <w:proofErr w:type="spellStart"/>
+      <w:proofErr w:type="gramStart"/>
+      <w:r>
+        <w:t>xmlns:tools</w:t>
+      </w:r>
+      <w:proofErr w:type="spellEnd"/>
+      <w:proofErr w:type="gramEnd"/>
+      <w:r>
+        <w:t>="http://schemas.android.com/</w:t>
+      </w:r>
+      <w:proofErr w:type="spellStart"/>
+      <w:r>
+        <w:t>tools</w:t>
+      </w:r>
+      <w:proofErr w:type="spellEnd"/>
+      <w:r>
+        <w:t>"</w:t>
+      </w:r>
+    </w:p>
+    <w:p>
+      <w:pPr>
+        <w:pStyle w:val="code"/>
+      </w:pPr>
+      <w:r>
+        <w:t xml:space="preserve">    </w:t>
+      </w:r>
+      <w:proofErr w:type="spellStart"/>
+      <w:proofErr w:type="gramStart"/>
+      <w:r>
+        <w:t>xmlns:</w:t>
+      </w:r>
+      <w:proofErr w:type="gramEnd"/>
+      <w:r>
+        <w:t>app</w:t>
+      </w:r>
+      <w:proofErr w:type="spellEnd"/>
+      <w:r>
+        <w:t>="http://schemas.android.com/apk/res-auto"</w:t>
+      </w:r>
+    </w:p>
+    <w:p>
+      <w:pPr>
+        <w:pStyle w:val="code"/>
+      </w:pPr>
+      <w:r>
+        <w:t xml:space="preserve">    </w:t>
+      </w:r>
+      <w:proofErr w:type="gramStart"/>
+      <w:r>
+        <w:t>android:layout</w:t>
+      </w:r>
+      <w:proofErr w:type="gramEnd"/>
+      <w:r>
+        <w:t>_width="match_parent"</w:t>
+      </w:r>
+    </w:p>
+    <w:p>
+      <w:pPr>
+        <w:pStyle w:val="code"/>
+      </w:pPr>
+      <w:r>
+        <w:t xml:space="preserve">    </w:t>
+      </w:r>
+      <w:proofErr w:type="gramStart"/>
+      <w:r>
+        <w:t>android:layout</w:t>
+      </w:r>
+      <w:proofErr w:type="gramEnd"/>
+      <w:r>
+        <w:t>_height="match_parent"</w:t>
+      </w:r>
+    </w:p>
+    <w:p>
+      <w:pPr>
+        <w:pStyle w:val="code"/>
+      </w:pPr>
+      <w:r>
+        <w:t xml:space="preserve">    </w:t>
+      </w:r>
+      <w:proofErr w:type="spellStart"/>
+      <w:proofErr w:type="gramStart"/>
+      <w:r>
+        <w:t>tools:context</w:t>
+      </w:r>
+      <w:proofErr w:type="spellEnd"/>
+      <w:proofErr w:type="gramEnd"/>
+      <w:r>
+        <w:t>=".</w:t>
+      </w:r>
+      <w:proofErr w:type="spellStart"/>
+      <w:r>
+        <w:t>fragments.CompteurFragment</w:t>
+      </w:r>
+      <w:proofErr w:type="spellEnd"/>
+      <w:r>
+        <w:t>"&gt;</w:t>
+      </w:r>
+    </w:p>
+    <w:p>
+      <w:pPr>
+        <w:pStyle w:val="code"/>
+      </w:pPr>
+      <w:r>
+        <w:rPr>
+          <w:rFonts w:ascii="Cambria Math" w:hAnsi="Cambria Math" w:cs="Cambria Math"/>
+        </w:rPr>
+        <w:t>​</w:t>
+      </w:r>
+    </w:p>
+    <w:p>
+      <w:pPr>
+        <w:pStyle w:val="code"/>
+      </w:pPr>
+      <w:r>
+        <w:t xml:space="preserve">        &lt;TextView</w:t>
+      </w:r>
+    </w:p>
+    <w:p>
+      <w:pPr>
+        <w:pStyle w:val="code"/>
+      </w:pPr>
+      <w:r>
+        <w:t xml:space="preserve">            </w:t>
+      </w:r>
+      <w:proofErr w:type="gramStart"/>
+      <w:r>
+        <w:t>android:</w:t>
+      </w:r>
+      <w:proofErr w:type="gramEnd"/>
+      <w:r>
+        <w:t>id="@+id/</w:t>
+      </w:r>
+      <w:proofErr w:type="spellStart"/>
+      <w:r>
+        <w:t>tv_compteur</w:t>
+      </w:r>
+      <w:proofErr w:type="spellEnd"/>
+      <w:r>
+        <w:t>"</w:t>
+      </w:r>
+    </w:p>
+    <w:p>
+      <w:pPr>
+        <w:pStyle w:val="code"/>
+      </w:pPr>
+      <w:r>
+        <w:t xml:space="preserve">            </w:t>
+      </w:r>
+      <w:proofErr w:type="gramStart"/>
+      <w:r>
+        <w:t>android:layout</w:t>
+      </w:r>
+      <w:proofErr w:type="gramEnd"/>
+      <w:r>
+        <w:t>_width="wrap_content"</w:t>
+      </w:r>
+    </w:p>
+    <w:p>
+      <w:pPr>
+        <w:pStyle w:val="code"/>
+      </w:pPr>
+      <w:r>
+        <w:t xml:space="preserve">            </w:t>
+      </w:r>
+      <w:proofErr w:type="gramStart"/>
+      <w:r>
+        <w:t>android:layout</w:t>
+      </w:r>
+      <w:proofErr w:type="gramEnd"/>
+      <w:r>
+        <w:t>_height="wrap_content"</w:t>
+      </w:r>
+    </w:p>
+    <w:p>
+      <w:pPr>
+        <w:pStyle w:val="code"/>
+      </w:pPr>
+      <w:r>
+        <w:t xml:space="preserve">            </w:t>
+      </w:r>
+      <w:proofErr w:type="gramStart"/>
+      <w:r>
+        <w:t>android:</w:t>
+      </w:r>
+      <w:proofErr w:type="gramEnd"/>
+      <w:r>
+        <w:t>text="@{String.valueOf(</w:t>
+      </w:r>
+      <w:proofErr w:type="spellStart"/>
+      <w:r>
+        <w:t>Model.compteur</w:t>
+      </w:r>
+      <w:proofErr w:type="spellEnd"/>
+      <w:r>
+        <w:t>)}"</w:t>
+      </w:r>
+    </w:p>
+    <w:p>
+      <w:pPr>
+        <w:pStyle w:val="code"/>
+      </w:pPr>
+      <w:r>
+        <w:t xml:space="preserve">            </w:t>
+      </w:r>
+      <w:proofErr w:type="spellStart"/>
+      <w:proofErr w:type="gramStart"/>
+      <w:r>
+        <w:t>app:layout</w:t>
+      </w:r>
+      <w:proofErr w:type="gramEnd"/>
+      <w:r>
+        <w:t>_constraintBottom_toBottomOf</w:t>
+      </w:r>
+      <w:proofErr w:type="spellEnd"/>
+      <w:r>
+        <w:t>="parent"</w:t>
+      </w:r>
+    </w:p>
+    <w:p>
+      <w:pPr>
+        <w:pStyle w:val="code"/>
+      </w:pPr>
+      <w:r>
+        <w:t xml:space="preserve">            </w:t>
+      </w:r>
+      <w:proofErr w:type="spellStart"/>
+      <w:proofErr w:type="gramStart"/>
+      <w:r>
+        <w:t>app:layout</w:t>
+      </w:r>
+      <w:proofErr w:type="gramEnd"/>
+      <w:r>
+        <w:t>_constraintLeft_toLeftOf</w:t>
+      </w:r>
+      <w:proofErr w:type="spellEnd"/>
+      <w:r>
+        <w:t>="parent"</w:t>
+      </w:r>
+    </w:p>
+    <w:p>
+      <w:pPr>
+        <w:pStyle w:val="code"/>
+      </w:pPr>
+      <w:r>
+        <w:t xml:space="preserve">            </w:t>
+      </w:r>
+      <w:proofErr w:type="spellStart"/>
+      <w:proofErr w:type="gramStart"/>
+      <w:r>
+        <w:t>app:layout</w:t>
+      </w:r>
+      <w:proofErr w:type="gramEnd"/>
+      <w:r>
+        <w:t>_constraintRight_toRightOf</w:t>
+      </w:r>
+      <w:proofErr w:type="spellEnd"/>
+      <w:r>
+        <w:t>="parent"</w:t>
+      </w:r>
+    </w:p>
+    <w:p>
+      <w:pPr>
+        <w:pStyle w:val="code"/>
+      </w:pPr>
+      <w:r>
+        <w:t xml:space="preserve">            </w:t>
+      </w:r>
+      <w:proofErr w:type="spellStart"/>
+      <w:proofErr w:type="gramStart"/>
+      <w:r>
+        <w:t>app:layout</w:t>
+      </w:r>
+      <w:proofErr w:type="gramEnd"/>
+      <w:r>
+        <w:t>_constraintTop_toTopOf</w:t>
+      </w:r>
+      <w:proofErr w:type="spellEnd"/>
+      <w:r>
+        <w:t>="parent" /&gt;</w:t>
+      </w:r>
+    </w:p>
+    <w:p>
+      <w:pPr>
+        <w:pStyle w:val="code"/>
+      </w:pPr>
+      <w:r>
+        <w:rPr>
+          <w:rFonts w:ascii="Cambria Math" w:hAnsi="Cambria Math" w:cs="Cambria Math"/>
+        </w:rPr>
+        <w:t>​</w:t>
+      </w:r>
+    </w:p>
+    <w:p>
+      <w:pPr>
+        <w:pStyle w:val="code"/>
+      </w:pPr>
+      <w:r>
+        <w:t xml:space="preserve">        &lt;Button</w:t>
+      </w:r>
+    </w:p>
+    <w:p>
+      <w:pPr>
+        <w:pStyle w:val="code"/>
+      </w:pPr>
+      <w:r>
+        <w:t xml:space="preserve">            </w:t>
+      </w:r>
+      <w:proofErr w:type="gramStart"/>
+      <w:r>
+        <w:t>android:</w:t>
+      </w:r>
+      <w:proofErr w:type="gramEnd"/>
+      <w:r>
+        <w:t>id="@+id/</w:t>
+      </w:r>
+      <w:proofErr w:type="spellStart"/>
+      <w:r>
+        <w:t>btn_plus_un</w:t>
+      </w:r>
+      <w:proofErr w:type="spellEnd"/>
+      <w:r>
+        <w:t>"</w:t>
+      </w:r>
+    </w:p>
+    <w:p>
+      <w:pPr>
+        <w:pStyle w:val="code"/>
+      </w:pPr>
+      <w:r>
+        <w:t xml:space="preserve">            </w:t>
+      </w:r>
+      <w:proofErr w:type="gramStart"/>
+      <w:r>
+        <w:t>android:layout</w:t>
+      </w:r>
+      <w:proofErr w:type="gramEnd"/>
+      <w:r>
+        <w:t>_width="wrap_content"</w:t>
+      </w:r>
+    </w:p>
+    <w:p>
+      <w:pPr>
+        <w:pStyle w:val="code"/>
+      </w:pPr>
+      <w:r>
+        <w:t xml:space="preserve">            </w:t>
+      </w:r>
+      <w:proofErr w:type="gramStart"/>
+      <w:r>
+        <w:t>android:layout</w:t>
+      </w:r>
+      <w:proofErr w:type="gramEnd"/>
+      <w:r>
+        <w:t>_height="wrap_content"</w:t>
+      </w:r>
+    </w:p>
+    <w:p>
+      <w:pPr>
+        <w:pStyle w:val="code"/>
+      </w:pPr>
+      <w:r>
+        <w:t xml:space="preserve">            </w:t>
+      </w:r>
+      <w:proofErr w:type="gramStart"/>
+      <w:r>
+        <w:t>android:</w:t>
+      </w:r>
+      <w:proofErr w:type="gramEnd"/>
+      <w:r>
+        <w:t>text="Plus un"</w:t>
+      </w:r>
+    </w:p>
+    <w:p>
+      <w:pPr>
+        <w:pStyle w:val="code"/>
+      </w:pPr>
+      <w:r>
+        <w:t xml:space="preserve">            </w:t>
+      </w:r>
+      <w:proofErr w:type="spellStart"/>
+      <w:proofErr w:type="gramStart"/>
+      <w:r>
+        <w:t>app:layout</w:t>
+      </w:r>
+      <w:proofErr w:type="gramEnd"/>
+      <w:r>
+        <w:t>_constraintBottom_toBottomOf</w:t>
+      </w:r>
+      <w:proofErr w:type="spellEnd"/>
+      <w:r>
+        <w:t>="parent"</w:t>
+      </w:r>
+    </w:p>
+    <w:p>
+      <w:pPr>
+        <w:pStyle w:val="code"/>
+      </w:pPr>
+      <w:r>
+        <w:t xml:space="preserve">            </w:t>
+      </w:r>
+      <w:proofErr w:type="spellStart"/>
+      <w:proofErr w:type="gramStart"/>
+      <w:r>
+        <w:t>app:layout</w:t>
+      </w:r>
+      <w:proofErr w:type="gramEnd"/>
+      <w:r>
+        <w:t>_constraintEnd_toEndOf</w:t>
+      </w:r>
+      <w:proofErr w:type="spellEnd"/>
+      <w:r>
+        <w:t>="parent"</w:t>
+      </w:r>
+    </w:p>
+    <w:p>
+      <w:pPr>
+        <w:pStyle w:val="code"/>
+      </w:pPr>
+      <w:r>
+        <w:lastRenderedPageBreak/>
+        <w:t xml:space="preserve">            </w:t>
+      </w:r>
+      <w:proofErr w:type="spellStart"/>
+      <w:proofErr w:type="gramStart"/>
+      <w:r>
+        <w:t>app:layout</w:t>
+      </w:r>
+      <w:proofErr w:type="gramEnd"/>
+      <w:r>
+        <w:t>_constraintStart_toStartOf</w:t>
+      </w:r>
+      <w:proofErr w:type="spellEnd"/>
+      <w:r>
+        <w:t>="parent"</w:t>
+      </w:r>
+    </w:p>
+    <w:p>
+      <w:pPr>
+        <w:pStyle w:val="code"/>
+      </w:pPr>
+      <w:r>
+        <w:t xml:space="preserve">            </w:t>
+      </w:r>
+      <w:proofErr w:type="spellStart"/>
+      <w:proofErr w:type="gramStart"/>
+      <w:r>
+        <w:t>app:layout</w:t>
+      </w:r>
+      <w:proofErr w:type="gramEnd"/>
+      <w:r>
+        <w:t>_constraintTop_toBottomOf</w:t>
+      </w:r>
+      <w:proofErr w:type="spellEnd"/>
+      <w:r>
+        <w:t>="@+id/</w:t>
+      </w:r>
+      <w:proofErr w:type="spellStart"/>
+      <w:r>
+        <w:t>tv_compteur</w:t>
+      </w:r>
+      <w:proofErr w:type="spellEnd"/>
+      <w:r>
+        <w:t>"</w:t>
+      </w:r>
+    </w:p>
+    <w:p>
+      <w:pPr>
+        <w:pStyle w:val="code"/>
+      </w:pPr>
+      <w:r>
+        <w:t xml:space="preserve">            </w:t>
+      </w:r>
+      <w:proofErr w:type="gramStart"/>
+      <w:r>
+        <w:t>android:onClick</w:t>
+      </w:r>
+      <w:proofErr w:type="gramEnd"/>
+      <w:r>
+        <w:t xml:space="preserve">="@{() -&gt; </w:t>
+      </w:r>
+      <w:proofErr w:type="spellStart"/>
+      <w:r>
+        <w:t>Model.plusUn</w:t>
+      </w:r>
+      <w:proofErr w:type="spellEnd"/>
+      <w:r>
+        <w:t xml:space="preserve">()}"    </w:t>
+      </w:r>
+    </w:p>
+    <w:p>
+      <w:pPr>
+        <w:pStyle w:val="code"/>
+      </w:pPr>
+      <w:r>
+        <w:t xml:space="preserve">                /&gt;</w:t>
+      </w:r>
+    </w:p>
+    <w:p>
+      <w:pPr>
+        <w:pStyle w:val="code"/>
+      </w:pPr>
+      <w:r>
+        <w:rPr>
+          <w:rFonts w:ascii="Cambria Math" w:hAnsi="Cambria Math" w:cs="Cambria Math"/>
+        </w:rPr>
+        <w:t>​</w:t>
+      </w:r>
+    </w:p>
+    <w:p>
+      <w:pPr>
+        <w:pStyle w:val="code"/>
+      </w:pPr>
+      <w:r>
+        <w:t>&lt;/</w:t>
+      </w:r>
+      <w:proofErr w:type="spellStart"/>
+      <w:proofErr w:type="gramStart"/>
+      <w:r>
+        <w:t>androidx.constraintlayout</w:t>
+      </w:r>
+      <w:proofErr w:type="gramEnd"/>
+      <w:r>
+        <w:t>.widget.ConstraintLayout</w:t>
+      </w:r>
+      <w:proofErr w:type="spellEnd"/>
+      <w:r>
+        <w:t>&gt;</w:t>
+      </w:r>
+    </w:p>
+    <w:p>
+      <w:pPr>
+        <w:pStyle w:val="code"/>
+      </w:pPr>
+      <w:r>
+        <w:t>&lt;/layout&gt;</w:t>
+      </w:r>
+    </w:p>
+    <w:p>
+      <w:pPr>
+        <w:rPr>
+          <w:lang w:eastAsia="fr-FR"/>
+        </w:rPr>
+      </w:pPr>
+      <w:r>
+        <w:rPr>
+          <w:lang w:eastAsia="fr-FR"/>
+        </w:rPr>
+        <w:t>Dans le code ci-dessous, on observe qu'une donnée est observé.</w:t>
+      </w:r>
+    </w:p>
+    <w:p>
+      <w:pPr>
+        <w:pStyle w:val="code"/>
+        <w:rPr>
+          <w:lang w:eastAsia="fr-FR"/>
+        </w:rPr>
+      </w:pPr>
+      <w:proofErr w:type="gramStart"/>
+      <w:r>
+        <w:rPr>
+          <w:lang w:eastAsia="fr-FR"/>
+        </w:rPr>
+        <w:t>package</w:t>
+      </w:r>
+      <w:proofErr w:type="gramEnd"/>
+      <w:r>
+        <w:rPr>
+          <w:lang w:eastAsia="fr-FR"/>
+        </w:rPr>
+        <w:t xml:space="preserve"> </w:t>
+      </w:r>
+      <w:proofErr w:type="spellStart"/>
+      <w:r>
+        <w:rPr>
+          <w:lang w:eastAsia="fr-FR"/>
+        </w:rPr>
+        <w:t>fr.eni.compteurkotlin</w:t>
+      </w:r>
+      <w:proofErr w:type="spellEnd"/>
+    </w:p>
+    <w:p>
+      <w:pPr>
+        <w:pStyle w:val="code"/>
+        <w:rPr>
+          <w:lang w:eastAsia="fr-FR"/>
+        </w:rPr>
+      </w:pPr>
+      <w:r>
+        <w:rPr>
+          <w:lang w:eastAsia="fr-FR"/>
+        </w:rPr>
+        <w:t>•</w:t>
+      </w:r>
+    </w:p>
+    <w:p>
+      <w:pPr>
+        <w:pStyle w:val="code"/>
+        <w:rPr>
+          <w:lang w:eastAsia="fr-FR"/>
+        </w:rPr>
+      </w:pPr>
+      <w:proofErr w:type="gramStart"/>
+      <w:r>
+        <w:rPr>
+          <w:lang w:eastAsia="fr-FR"/>
+        </w:rPr>
+        <w:t>import</w:t>
+      </w:r>
+      <w:proofErr w:type="gramEnd"/>
+      <w:r>
+        <w:rPr>
+          <w:lang w:eastAsia="fr-FR"/>
+        </w:rPr>
+        <w:t xml:space="preserve"> </w:t>
+      </w:r>
+      <w:proofErr w:type="spellStart"/>
+      <w:r>
+        <w:rPr>
+          <w:lang w:eastAsia="fr-FR"/>
+        </w:rPr>
+        <w:t>android.util.Log</w:t>
+      </w:r>
+      <w:proofErr w:type="spellEnd"/>
+    </w:p>
+    <w:p>
+      <w:pPr>
+        <w:pStyle w:val="code"/>
+        <w:rPr>
+          <w:lang w:eastAsia="fr-FR"/>
+        </w:rPr>
+      </w:pPr>
+      <w:proofErr w:type="gramStart"/>
+      <w:r>
+        <w:rPr>
+          <w:lang w:eastAsia="fr-FR"/>
+        </w:rPr>
+        <w:t>import</w:t>
+      </w:r>
+      <w:proofErr w:type="gramEnd"/>
+      <w:r>
+        <w:rPr>
+          <w:lang w:eastAsia="fr-FR"/>
+        </w:rPr>
+        <w:t xml:space="preserve"> </w:t>
+      </w:r>
+      <w:proofErr w:type="spellStart"/>
+      <w:r>
+        <w:rPr>
+          <w:lang w:eastAsia="fr-FR"/>
+        </w:rPr>
+        <w:t>androidx.lifecycle.MutableLiveData</w:t>
+      </w:r>
+      <w:proofErr w:type="spellEnd"/>
+    </w:p>
+    <w:p>
+      <w:pPr>
+        <w:pStyle w:val="code"/>
+        <w:rPr>
+          <w:lang w:eastAsia="fr-FR"/>
+        </w:rPr>
+      </w:pPr>
+      <w:proofErr w:type="gramStart"/>
+      <w:r>
+        <w:rPr>
+          <w:lang w:eastAsia="fr-FR"/>
+        </w:rPr>
+        <w:t>import</w:t>
+      </w:r>
+      <w:proofErr w:type="gramEnd"/>
+      <w:r>
+        <w:rPr>
+          <w:lang w:eastAsia="fr-FR"/>
+        </w:rPr>
+        <w:t xml:space="preserve"> </w:t>
+      </w:r>
+      <w:proofErr w:type="spellStart"/>
+      <w:r>
+        <w:rPr>
+          <w:lang w:eastAsia="fr-FR"/>
+        </w:rPr>
+        <w:t>androidx.lifecycle.ViewModel</w:t>
+      </w:r>
+      <w:proofErr w:type="spellEnd"/>
+    </w:p>
+    <w:p>
+      <w:pPr>
+        <w:pStyle w:val="code"/>
+        <w:rPr>
+          <w:lang w:eastAsia="fr-FR"/>
+        </w:rPr>
+      </w:pPr>
+      <w:r>
+        <w:rPr>
+          <w:lang w:eastAsia="fr-FR"/>
+        </w:rPr>
+        <w:t>•</w:t>
+      </w:r>
+    </w:p>
+    <w:p>
+      <w:pPr>
+        <w:pStyle w:val="code"/>
+        <w:rPr>
+          <w:lang w:eastAsia="fr-FR"/>
+        </w:rPr>
+      </w:pPr>
+      <w:proofErr w:type="gramStart"/>
+      <w:r>
+        <w:rPr>
+          <w:lang w:eastAsia="fr-FR"/>
+        </w:rPr>
+        <w:t>class</w:t>
+      </w:r>
+      <w:proofErr w:type="gramEnd"/>
+      <w:r>
+        <w:rPr>
+          <w:lang w:eastAsia="fr-FR"/>
+        </w:rPr>
+        <w:t xml:space="preserve"> </w:t>
+      </w:r>
+      <w:proofErr w:type="spellStart"/>
+      <w:r>
+        <w:rPr>
+          <w:lang w:eastAsia="fr-FR"/>
+        </w:rPr>
+        <w:t>CompteurViewModel</w:t>
+      </w:r>
+      <w:proofErr w:type="spellEnd"/>
+      <w:r>
+        <w:rPr>
+          <w:lang w:eastAsia="fr-FR"/>
+        </w:rPr>
+        <w:t xml:space="preserve"> : </w:t>
+      </w:r>
+      <w:proofErr w:type="spellStart"/>
+      <w:r>
+        <w:rPr>
+          <w:lang w:eastAsia="fr-FR"/>
+        </w:rPr>
+        <w:t>ViewModel</w:t>
+      </w:r>
+      <w:proofErr w:type="spellEnd"/>
+      <w:r>
+        <w:rPr>
+          <w:lang w:eastAsia="fr-FR"/>
+        </w:rPr>
+        <w:t>() {</w:t>
+      </w:r>
+    </w:p>
+    <w:p>
+      <w:pPr>
+        <w:pStyle w:val="code"/>
+        <w:rPr>
+          <w:lang w:eastAsia="fr-FR"/>
+        </w:rPr>
+      </w:pPr>
+      <w:r>
+        <w:rPr>
+          <w:lang w:eastAsia="fr-FR"/>
+        </w:rPr>
+        <w:t>•</w:t>
+      </w:r>
+    </w:p>
+    <w:p>
+      <w:pPr>
+        <w:pStyle w:val="code"/>
+        <w:rPr>
+          <w:lang w:eastAsia="fr-FR"/>
+        </w:rPr>
+      </w:pPr>
+      <w:r>
+        <w:rPr>
+          <w:lang w:eastAsia="fr-FR"/>
+        </w:rPr>
+        <w:t xml:space="preserve">    //Donnée observée</w:t>
+      </w:r>
+    </w:p>
+    <w:p>
+      <w:pPr>
+        <w:pStyle w:val="code"/>
+        <w:rPr>
+          <w:lang w:eastAsia="fr-FR"/>
+        </w:rPr>
+      </w:pPr>
+      <w:r>
+        <w:rPr>
+          <w:lang w:eastAsia="fr-FR"/>
+        </w:rPr>
+        <w:t xml:space="preserve">    </w:t>
+      </w:r>
+      <w:proofErr w:type="gramStart"/>
+      <w:r>
+        <w:rPr>
+          <w:lang w:eastAsia="fr-FR"/>
+        </w:rPr>
+        <w:t>val</w:t>
+      </w:r>
+      <w:proofErr w:type="gramEnd"/>
+      <w:r>
+        <w:rPr>
+          <w:lang w:eastAsia="fr-FR"/>
+        </w:rPr>
+        <w:t xml:space="preserve"> compteur = </w:t>
+      </w:r>
+      <w:proofErr w:type="spellStart"/>
+      <w:r>
+        <w:rPr>
+          <w:lang w:eastAsia="fr-FR"/>
+        </w:rPr>
+        <w:t>MutableLiveData</w:t>
+      </w:r>
+      <w:proofErr w:type="spellEnd"/>
+      <w:r>
+        <w:rPr>
+          <w:lang w:eastAsia="fr-FR"/>
+        </w:rPr>
+        <w:t>&lt;Int&gt;()</w:t>
+      </w:r>
+    </w:p>
+    <w:p>
+      <w:pPr>
+        <w:pStyle w:val="code"/>
+        <w:rPr>
+          <w:lang w:eastAsia="fr-FR"/>
+        </w:rPr>
+      </w:pPr>
+      <w:r>
+        <w:rPr>
+          <w:lang w:eastAsia="fr-FR"/>
+        </w:rPr>
+        <w:t>•</w:t>
+      </w:r>
+    </w:p>
+    <w:p>
+      <w:pPr>
+        <w:pStyle w:val="code"/>
+        <w:rPr>
+          <w:lang w:eastAsia="fr-FR"/>
+        </w:rPr>
+      </w:pPr>
+      <w:r>
+        <w:rPr>
+          <w:lang w:eastAsia="fr-FR"/>
+        </w:rPr>
+        <w:t xml:space="preserve">    </w:t>
+      </w:r>
+      <w:proofErr w:type="gramStart"/>
+      <w:r>
+        <w:rPr>
+          <w:lang w:eastAsia="fr-FR"/>
+        </w:rPr>
+        <w:t>init</w:t>
+      </w:r>
+      <w:proofErr w:type="gramEnd"/>
+      <w:r>
+        <w:rPr>
+          <w:lang w:eastAsia="fr-FR"/>
+        </w:rPr>
+        <w:t xml:space="preserve"> {</w:t>
+      </w:r>
+    </w:p>
+    <w:p>
+      <w:pPr>
+        <w:pStyle w:val="code"/>
+        <w:rPr>
+          <w:lang w:eastAsia="fr-FR"/>
+        </w:rPr>
+      </w:pPr>
+      <w:r>
+        <w:rPr>
+          <w:lang w:eastAsia="fr-FR"/>
+        </w:rPr>
+        <w:t xml:space="preserve">        </w:t>
+      </w:r>
+      <w:proofErr w:type="spellStart"/>
+      <w:proofErr w:type="gramStart"/>
+      <w:r>
+        <w:rPr>
+          <w:lang w:eastAsia="fr-FR"/>
+        </w:rPr>
+        <w:t>compteur</w:t>
+      </w:r>
+      <w:proofErr w:type="gramEnd"/>
+      <w:r>
+        <w:rPr>
+          <w:lang w:eastAsia="fr-FR"/>
+        </w:rPr>
+        <w:t>.value</w:t>
+      </w:r>
+      <w:proofErr w:type="spellEnd"/>
+      <w:r>
+        <w:rPr>
+          <w:lang w:eastAsia="fr-FR"/>
+        </w:rPr>
+        <w:t xml:space="preserve"> = 0</w:t>
+      </w:r>
+    </w:p>
+    <w:p>
+      <w:pPr>
+        <w:pStyle w:val="code"/>
+        <w:rPr>
+          <w:lang w:eastAsia="fr-FR"/>
+        </w:rPr>
+      </w:pPr>
+      <w:r>
+        <w:rPr>
+          <w:lang w:eastAsia="fr-FR"/>
+        </w:rPr>
+        <w:t xml:space="preserve">    }</w:t>
+      </w:r>
+    </w:p>
+    <w:p>
+      <w:pPr>
+        <w:pStyle w:val="code"/>
+        <w:rPr>
+          <w:lang w:eastAsia="fr-FR"/>
+        </w:rPr>
+      </w:pPr>
+      <w:r>
+        <w:rPr>
+          <w:lang w:eastAsia="fr-FR"/>
+        </w:rPr>
+        <w:t>•</w:t>
+      </w:r>
+    </w:p>
+    <w:p>
+      <w:pPr>
+        <w:pStyle w:val="code"/>
+        <w:rPr>
+          <w:lang w:eastAsia="fr-FR"/>
+        </w:rPr>
+      </w:pPr>
+      <w:r>
+        <w:rPr>
+          <w:lang w:eastAsia="fr-FR"/>
+        </w:rPr>
+        <w:t xml:space="preserve">    </w:t>
+      </w:r>
+      <w:proofErr w:type="gramStart"/>
+      <w:r>
+        <w:rPr>
+          <w:lang w:eastAsia="fr-FR"/>
+        </w:rPr>
+        <w:t>fun</w:t>
+      </w:r>
+      <w:proofErr w:type="gramEnd"/>
+      <w:r>
+        <w:rPr>
+          <w:lang w:eastAsia="fr-FR"/>
+        </w:rPr>
+        <w:t xml:space="preserve"> </w:t>
+      </w:r>
+      <w:proofErr w:type="spellStart"/>
+      <w:r>
+        <w:rPr>
+          <w:lang w:eastAsia="fr-FR"/>
+        </w:rPr>
+        <w:t>plusUn</w:t>
+      </w:r>
+      <w:proofErr w:type="spellEnd"/>
+      <w:r>
+        <w:rPr>
+          <w:lang w:eastAsia="fr-FR"/>
+        </w:rPr>
+        <w:t>() {</w:t>
+      </w:r>
+    </w:p>
+    <w:p>
+      <w:pPr>
+        <w:pStyle w:val="code"/>
+        <w:rPr>
+          <w:lang w:eastAsia="fr-FR"/>
+        </w:rPr>
+      </w:pPr>
+      <w:r>
+        <w:rPr>
+          <w:lang w:eastAsia="fr-FR"/>
+        </w:rPr>
+        <w:t xml:space="preserve">        </w:t>
+      </w:r>
+      <w:proofErr w:type="spellStart"/>
+      <w:proofErr w:type="gramStart"/>
+      <w:r>
+        <w:rPr>
+          <w:lang w:eastAsia="fr-FR"/>
+        </w:rPr>
+        <w:t>compteur</w:t>
+      </w:r>
+      <w:proofErr w:type="gramEnd"/>
+      <w:r>
+        <w:rPr>
+          <w:lang w:eastAsia="fr-FR"/>
+        </w:rPr>
+        <w:t>.value</w:t>
+      </w:r>
+      <w:proofErr w:type="spellEnd"/>
+      <w:r>
+        <w:rPr>
+          <w:lang w:eastAsia="fr-FR"/>
+        </w:rPr>
+        <w:t xml:space="preserve"> = (</w:t>
+      </w:r>
+      <w:proofErr w:type="spellStart"/>
+      <w:r>
+        <w:rPr>
+          <w:lang w:eastAsia="fr-FR"/>
+        </w:rPr>
+        <w:t>compteur.value</w:t>
+      </w:r>
+      <w:proofErr w:type="spellEnd"/>
+      <w:r>
+        <w:rPr>
+          <w:lang w:eastAsia="fr-FR"/>
+        </w:rPr>
+        <w:t>)?.plus(1)</w:t>
+      </w:r>
+    </w:p>
+    <w:p>
+      <w:pPr>
+        <w:pStyle w:val="code"/>
+        <w:rPr>
+          <w:lang w:eastAsia="fr-FR"/>
+        </w:rPr>
+      </w:pPr>
+      <w:r>
+        <w:rPr>
+          <w:lang w:eastAsia="fr-FR"/>
+        </w:rPr>
+        <w:t xml:space="preserve">    }</w:t>
+      </w:r>
+    </w:p>
+    <w:p>
+      <w:pPr>
+        <w:pStyle w:val="code"/>
+        <w:rPr>
+          <w:lang w:eastAsia="fr-FR"/>
+        </w:rPr>
+      </w:pPr>
+      <w:r>
+        <w:rPr>
+          <w:lang w:eastAsia="fr-FR"/>
+        </w:rPr>
+        <w:t>}</w:t>
+      </w:r>
+    </w:p>
+    <w:p>
+      <w:pPr>
+        <w:rPr>
+          <w:lang w:eastAsia="fr-FR"/>
+        </w:rPr>
+      </w:pPr>
+      <w:r>
+        <w:rPr>
+          <w:lang w:eastAsia="fr-FR"/>
+        </w:rPr>
+        <w:t xml:space="preserve">Dans le code ci-dessous, on observe que lorsque la donnée observée est mise à jour alors on renvoie le </w:t>
+      </w:r>
+      <w:proofErr w:type="spellStart"/>
+      <w:r>
+        <w:rPr>
+          <w:lang w:eastAsia="fr-FR"/>
+        </w:rPr>
+        <w:t>ViewModel</w:t>
+      </w:r>
+      <w:proofErr w:type="spellEnd"/>
+      <w:r>
+        <w:rPr>
+          <w:lang w:eastAsia="fr-FR"/>
+        </w:rPr>
+        <w:t xml:space="preserve"> à jour à l'IHM.</w:t>
+      </w:r>
+    </w:p>
+    <w:p>
+      <w:pPr>
+        <w:pStyle w:val="code"/>
+        <w:rPr>
+          <w:lang w:eastAsia="fr-FR"/>
+        </w:rPr>
+      </w:pPr>
+      <w:proofErr w:type="gramStart"/>
+      <w:r>
+        <w:rPr>
+          <w:lang w:eastAsia="fr-FR"/>
+        </w:rPr>
+        <w:t>package</w:t>
+      </w:r>
+      <w:proofErr w:type="gramEnd"/>
+      <w:r>
+        <w:rPr>
+          <w:lang w:eastAsia="fr-FR"/>
+        </w:rPr>
+        <w:t xml:space="preserve"> </w:t>
+      </w:r>
+      <w:proofErr w:type="spellStart"/>
+      <w:r>
+        <w:rPr>
+          <w:lang w:eastAsia="fr-FR"/>
+        </w:rPr>
+        <w:t>fr.eni.compteurkotlin</w:t>
+      </w:r>
+      <w:proofErr w:type="spellEnd"/>
+    </w:p>
+    <w:p>
+      <w:pPr>
+        <w:pStyle w:val="code"/>
+        <w:rPr>
+          <w:lang w:eastAsia="fr-FR"/>
+        </w:rPr>
+      </w:pPr>
+    </w:p>
+    <w:p>
+      <w:pPr>
+        <w:pStyle w:val="code"/>
+        <w:rPr>
+          <w:lang w:eastAsia="fr-FR"/>
+        </w:rPr>
+      </w:pPr>
+      <w:proofErr w:type="gramStart"/>
+      <w:r>
+        <w:rPr>
+          <w:lang w:eastAsia="fr-FR"/>
+        </w:rPr>
+        <w:t>import</w:t>
+      </w:r>
+      <w:proofErr w:type="gramEnd"/>
+      <w:r>
+        <w:rPr>
+          <w:lang w:eastAsia="fr-FR"/>
+        </w:rPr>
+        <w:t xml:space="preserve"> </w:t>
+      </w:r>
+      <w:proofErr w:type="spellStart"/>
+      <w:r>
+        <w:rPr>
+          <w:lang w:eastAsia="fr-FR"/>
+        </w:rPr>
+        <w:t>android.os.Bundle</w:t>
+      </w:r>
+      <w:proofErr w:type="spellEnd"/>
+    </w:p>
+    <w:p>
+      <w:pPr>
+        <w:pStyle w:val="code"/>
+        <w:rPr>
+          <w:lang w:eastAsia="fr-FR"/>
+        </w:rPr>
+      </w:pPr>
+      <w:proofErr w:type="gramStart"/>
+      <w:r>
+        <w:rPr>
+          <w:lang w:eastAsia="fr-FR"/>
+        </w:rPr>
+        <w:t>import</w:t>
+      </w:r>
+      <w:proofErr w:type="gramEnd"/>
+      <w:r>
+        <w:rPr>
+          <w:lang w:eastAsia="fr-FR"/>
+        </w:rPr>
+        <w:t xml:space="preserve"> </w:t>
+      </w:r>
+      <w:proofErr w:type="spellStart"/>
+      <w:r>
+        <w:rPr>
+          <w:lang w:eastAsia="fr-FR"/>
+        </w:rPr>
+        <w:t>android.util.Log</w:t>
+      </w:r>
+      <w:proofErr w:type="spellEnd"/>
+    </w:p>
+    <w:p>
+      <w:pPr>
+        <w:pStyle w:val="code"/>
+        <w:rPr>
+          <w:lang w:eastAsia="fr-FR"/>
+        </w:rPr>
+      </w:pPr>
+      <w:proofErr w:type="gramStart"/>
+      <w:r>
+        <w:rPr>
+          <w:lang w:eastAsia="fr-FR"/>
+        </w:rPr>
+        <w:t>import</w:t>
+      </w:r>
+      <w:proofErr w:type="gramEnd"/>
+      <w:r>
+        <w:rPr>
+          <w:lang w:eastAsia="fr-FR"/>
+        </w:rPr>
+        <w:t xml:space="preserve"> </w:t>
+      </w:r>
+      <w:proofErr w:type="spellStart"/>
+      <w:r>
+        <w:rPr>
+          <w:lang w:eastAsia="fr-FR"/>
+        </w:rPr>
+        <w:t>androidx.fragment.app.Fragment</w:t>
+      </w:r>
+      <w:proofErr w:type="spellEnd"/>
+    </w:p>
+    <w:p>
+      <w:pPr>
+        <w:pStyle w:val="code"/>
+        <w:rPr>
+          <w:lang w:eastAsia="fr-FR"/>
+        </w:rPr>
+      </w:pPr>
+      <w:proofErr w:type="gramStart"/>
+      <w:r>
+        <w:rPr>
+          <w:lang w:eastAsia="fr-FR"/>
+        </w:rPr>
+        <w:t>import</w:t>
+      </w:r>
+      <w:proofErr w:type="gramEnd"/>
+      <w:r>
+        <w:rPr>
+          <w:lang w:eastAsia="fr-FR"/>
+        </w:rPr>
+        <w:t xml:space="preserve"> </w:t>
+      </w:r>
+      <w:proofErr w:type="spellStart"/>
+      <w:r>
+        <w:rPr>
+          <w:lang w:eastAsia="fr-FR"/>
+        </w:rPr>
+        <w:t>android.view.LayoutInflater</w:t>
+      </w:r>
+      <w:proofErr w:type="spellEnd"/>
+    </w:p>
+    <w:p>
+      <w:pPr>
+        <w:pStyle w:val="code"/>
+        <w:rPr>
+          <w:lang w:eastAsia="fr-FR"/>
+        </w:rPr>
+      </w:pPr>
+      <w:proofErr w:type="gramStart"/>
+      <w:r>
+        <w:rPr>
+          <w:lang w:eastAsia="fr-FR"/>
+        </w:rPr>
+        <w:lastRenderedPageBreak/>
+        <w:t>import</w:t>
+      </w:r>
+      <w:proofErr w:type="gramEnd"/>
+      <w:r>
+        <w:rPr>
+          <w:lang w:eastAsia="fr-FR"/>
+        </w:rPr>
+        <w:t xml:space="preserve"> </w:t>
+      </w:r>
+      <w:proofErr w:type="spellStart"/>
+      <w:r>
+        <w:rPr>
+          <w:lang w:eastAsia="fr-FR"/>
+        </w:rPr>
+        <w:t>android.view.View</w:t>
+      </w:r>
+      <w:proofErr w:type="spellEnd"/>
+    </w:p>
+    <w:p>
+      <w:pPr>
+        <w:pStyle w:val="code"/>
+        <w:rPr>
+          <w:lang w:eastAsia="fr-FR"/>
+        </w:rPr>
+      </w:pPr>
+      <w:proofErr w:type="gramStart"/>
+      <w:r>
+        <w:rPr>
+          <w:lang w:eastAsia="fr-FR"/>
+        </w:rPr>
+        <w:t>import</w:t>
+      </w:r>
+      <w:proofErr w:type="gramEnd"/>
+      <w:r>
+        <w:rPr>
+          <w:lang w:eastAsia="fr-FR"/>
+        </w:rPr>
+        <w:t xml:space="preserve"> </w:t>
+      </w:r>
+      <w:proofErr w:type="spellStart"/>
+      <w:r>
+        <w:rPr>
+          <w:lang w:eastAsia="fr-FR"/>
+        </w:rPr>
+        <w:t>android.view.ViewGroup</w:t>
+      </w:r>
+      <w:proofErr w:type="spellEnd"/>
+    </w:p>
+    <w:p>
+      <w:pPr>
+        <w:pStyle w:val="code"/>
+        <w:rPr>
+          <w:lang w:eastAsia="fr-FR"/>
+        </w:rPr>
+      </w:pPr>
+      <w:proofErr w:type="gramStart"/>
+      <w:r>
+        <w:rPr>
+          <w:lang w:eastAsia="fr-FR"/>
+        </w:rPr>
+        <w:t>import</w:t>
+      </w:r>
+      <w:proofErr w:type="gramEnd"/>
+      <w:r>
+        <w:rPr>
+          <w:lang w:eastAsia="fr-FR"/>
+        </w:rPr>
+        <w:t xml:space="preserve"> </w:t>
+      </w:r>
+      <w:proofErr w:type="spellStart"/>
+      <w:r>
+        <w:rPr>
+          <w:lang w:eastAsia="fr-FR"/>
+        </w:rPr>
+        <w:t>androidx.databinding.DataBindingUtil</w:t>
+      </w:r>
+      <w:proofErr w:type="spellEnd"/>
+    </w:p>
+    <w:p>
+      <w:pPr>
+        <w:pStyle w:val="code"/>
+        <w:rPr>
+          <w:lang w:eastAsia="fr-FR"/>
+        </w:rPr>
+      </w:pPr>
+      <w:proofErr w:type="gramStart"/>
+      <w:r>
+        <w:rPr>
+          <w:lang w:eastAsia="fr-FR"/>
+        </w:rPr>
+        <w:t>import</w:t>
+      </w:r>
+      <w:proofErr w:type="gramEnd"/>
+      <w:r>
+        <w:rPr>
+          <w:lang w:eastAsia="fr-FR"/>
+        </w:rPr>
+        <w:t xml:space="preserve"> </w:t>
+      </w:r>
+      <w:proofErr w:type="spellStart"/>
+      <w:r>
+        <w:rPr>
+          <w:lang w:eastAsia="fr-FR"/>
+        </w:rPr>
+        <w:t>androidx.lifecycle.Observer</w:t>
+      </w:r>
+      <w:proofErr w:type="spellEnd"/>
+    </w:p>
+    <w:p>
+      <w:pPr>
+        <w:pStyle w:val="code"/>
+        <w:rPr>
+          <w:lang w:eastAsia="fr-FR"/>
+        </w:rPr>
+      </w:pPr>
+      <w:proofErr w:type="gramStart"/>
+      <w:r>
+        <w:rPr>
+          <w:lang w:eastAsia="fr-FR"/>
+        </w:rPr>
+        <w:t>import</w:t>
+      </w:r>
+      <w:proofErr w:type="gramEnd"/>
+      <w:r>
+        <w:rPr>
+          <w:lang w:eastAsia="fr-FR"/>
+        </w:rPr>
+        <w:t xml:space="preserve"> </w:t>
+      </w:r>
+      <w:proofErr w:type="spellStart"/>
+      <w:r>
+        <w:rPr>
+          <w:lang w:eastAsia="fr-FR"/>
+        </w:rPr>
+        <w:t>androidx.lifecycle.ViewModelProvider</w:t>
+      </w:r>
+      <w:proofErr w:type="spellEnd"/>
+    </w:p>
+    <w:p>
+      <w:pPr>
+        <w:pStyle w:val="code"/>
+        <w:rPr>
+          <w:lang w:eastAsia="fr-FR"/>
+        </w:rPr>
+      </w:pPr>
+      <w:proofErr w:type="gramStart"/>
+      <w:r>
+        <w:rPr>
+          <w:lang w:eastAsia="fr-FR"/>
+        </w:rPr>
+        <w:t>import</w:t>
+      </w:r>
+      <w:proofErr w:type="gramEnd"/>
+      <w:r>
+        <w:rPr>
+          <w:lang w:eastAsia="fr-FR"/>
+        </w:rPr>
+        <w:t xml:space="preserve"> </w:t>
+      </w:r>
+      <w:proofErr w:type="spellStart"/>
+      <w:r>
+        <w:rPr>
+          <w:lang w:eastAsia="fr-FR"/>
+        </w:rPr>
+        <w:t>fr.eni.compteurkotlin.databinding.FragmentCompteurBinding</w:t>
+      </w:r>
+      <w:proofErr w:type="spellEnd"/>
+    </w:p>
+    <w:p>
+      <w:pPr>
+        <w:pStyle w:val="code"/>
+        <w:rPr>
+          <w:lang w:eastAsia="fr-FR"/>
+        </w:rPr>
+      </w:pPr>
+    </w:p>
+    <w:p>
+      <w:pPr>
+        <w:pStyle w:val="code"/>
+        <w:rPr>
+          <w:lang w:eastAsia="fr-FR"/>
+        </w:rPr>
+      </w:pPr>
+    </w:p>
+    <w:p>
+      <w:pPr>
+        <w:pStyle w:val="code"/>
+        <w:rPr>
+          <w:lang w:eastAsia="fr-FR"/>
+        </w:rPr>
+      </w:pPr>
+      <w:proofErr w:type="gramStart"/>
+      <w:r>
+        <w:rPr>
+          <w:lang w:eastAsia="fr-FR"/>
+        </w:rPr>
+        <w:t>class</w:t>
+      </w:r>
+      <w:proofErr w:type="gramEnd"/>
+      <w:r>
+        <w:rPr>
+          <w:lang w:eastAsia="fr-FR"/>
+        </w:rPr>
+        <w:t xml:space="preserve"> </w:t>
+      </w:r>
+      <w:proofErr w:type="spellStart"/>
+      <w:r>
+        <w:rPr>
+          <w:lang w:eastAsia="fr-FR"/>
+        </w:rPr>
+        <w:t>CompteurFragment</w:t>
+      </w:r>
+      <w:proofErr w:type="spellEnd"/>
+      <w:r>
+        <w:rPr>
+          <w:lang w:eastAsia="fr-FR"/>
+        </w:rPr>
+        <w:t xml:space="preserve"> : Fragment() {</w:t>
+      </w:r>
+    </w:p>
+    <w:p>
+      <w:pPr>
+        <w:pStyle w:val="code"/>
+        <w:rPr>
+          <w:lang w:eastAsia="fr-FR"/>
+        </w:rPr>
+      </w:pPr>
+    </w:p>
+    <w:p>
+      <w:pPr>
+        <w:pStyle w:val="code"/>
+        <w:rPr>
+          <w:lang w:eastAsia="fr-FR"/>
+        </w:rPr>
+      </w:pPr>
+      <w:r>
+        <w:rPr>
+          <w:lang w:eastAsia="fr-FR"/>
+        </w:rPr>
+        <w:t xml:space="preserve">    </w:t>
+      </w:r>
+      <w:proofErr w:type="gramStart"/>
+      <w:r>
+        <w:rPr>
+          <w:lang w:eastAsia="fr-FR"/>
+        </w:rPr>
+        <w:t>private</w:t>
+      </w:r>
+      <w:proofErr w:type="gramEnd"/>
+      <w:r>
+        <w:rPr>
+          <w:lang w:eastAsia="fr-FR"/>
+        </w:rPr>
+        <w:t xml:space="preserve"> </w:t>
+      </w:r>
+      <w:proofErr w:type="spellStart"/>
+      <w:r>
+        <w:rPr>
+          <w:lang w:eastAsia="fr-FR"/>
+        </w:rPr>
+        <w:t>lateinit</w:t>
+      </w:r>
+      <w:proofErr w:type="spellEnd"/>
+      <w:r>
+        <w:rPr>
+          <w:lang w:eastAsia="fr-FR"/>
+        </w:rPr>
+        <w:t xml:space="preserve"> var </w:t>
+      </w:r>
+      <w:proofErr w:type="spellStart"/>
+      <w:r>
+        <w:rPr>
+          <w:lang w:eastAsia="fr-FR"/>
+        </w:rPr>
+        <w:t>viewModel:CompteurViewModel</w:t>
+      </w:r>
+      <w:proofErr w:type="spellEnd"/>
+    </w:p>
+    <w:p>
+      <w:pPr>
+        <w:pStyle w:val="code"/>
+        <w:rPr>
+          <w:lang w:eastAsia="fr-FR"/>
+        </w:rPr>
+      </w:pPr>
+      <w:r>
+        <w:rPr>
+          <w:lang w:eastAsia="fr-FR"/>
+        </w:rPr>
+        <w:t xml:space="preserve">    </w:t>
+      </w:r>
+      <w:proofErr w:type="gramStart"/>
+      <w:r>
+        <w:rPr>
+          <w:lang w:eastAsia="fr-FR"/>
+        </w:rPr>
+        <w:t>private</w:t>
+      </w:r>
+      <w:proofErr w:type="gramEnd"/>
+      <w:r>
+        <w:rPr>
+          <w:lang w:eastAsia="fr-FR"/>
+        </w:rPr>
+        <w:t xml:space="preserve"> </w:t>
+      </w:r>
+      <w:proofErr w:type="spellStart"/>
+      <w:r>
+        <w:rPr>
+          <w:lang w:eastAsia="fr-FR"/>
+        </w:rPr>
+        <w:t>lateinit</w:t>
+      </w:r>
+      <w:proofErr w:type="spellEnd"/>
+      <w:r>
+        <w:rPr>
+          <w:lang w:eastAsia="fr-FR"/>
+        </w:rPr>
+        <w:t xml:space="preserve"> var binding: </w:t>
+      </w:r>
+      <w:proofErr w:type="spellStart"/>
+      <w:r>
+        <w:rPr>
+          <w:lang w:eastAsia="fr-FR"/>
+        </w:rPr>
+        <w:t>FragmentCompteurBinding</w:t>
+      </w:r>
+      <w:proofErr w:type="spellEnd"/>
+    </w:p>
+    <w:p>
+      <w:pPr>
+        <w:pStyle w:val="code"/>
+        <w:rPr>
+          <w:lang w:eastAsia="fr-FR"/>
+        </w:rPr>
+      </w:pPr>
+    </w:p>
+    <w:p>
+      <w:pPr>
+        <w:pStyle w:val="code"/>
+        <w:rPr>
+          <w:lang w:eastAsia="fr-FR"/>
+        </w:rPr>
+      </w:pPr>
+      <w:r>
+        <w:rPr>
+          <w:lang w:eastAsia="fr-FR"/>
+        </w:rPr>
+        <w:t xml:space="preserve">    </w:t>
+      </w:r>
+      <w:proofErr w:type="spellStart"/>
+      <w:proofErr w:type="gramStart"/>
+      <w:r>
+        <w:rPr>
+          <w:lang w:eastAsia="fr-FR"/>
+        </w:rPr>
+        <w:t>override</w:t>
+      </w:r>
+      <w:proofErr w:type="spellEnd"/>
+      <w:proofErr w:type="gramEnd"/>
+      <w:r>
+        <w:rPr>
+          <w:lang w:eastAsia="fr-FR"/>
+        </w:rPr>
+        <w:t xml:space="preserve"> fun </w:t>
+      </w:r>
+      <w:proofErr w:type="spellStart"/>
+      <w:r>
+        <w:rPr>
+          <w:lang w:eastAsia="fr-FR"/>
+        </w:rPr>
+        <w:t>onCreateView</w:t>
+      </w:r>
+      <w:proofErr w:type="spellEnd"/>
+      <w:r>
+        <w:rPr>
+          <w:lang w:eastAsia="fr-FR"/>
+        </w:rPr>
+        <w:t>(</w:t>
+      </w:r>
+    </w:p>
+    <w:p>
+      <w:pPr>
+        <w:pStyle w:val="code"/>
+        <w:rPr>
+          <w:lang w:eastAsia="fr-FR"/>
+        </w:rPr>
+      </w:pPr>
+      <w:r>
+        <w:rPr>
+          <w:lang w:eastAsia="fr-FR"/>
+        </w:rPr>
+        <w:t xml:space="preserve">        </w:t>
+      </w:r>
+      <w:proofErr w:type="gramStart"/>
+      <w:r>
+        <w:rPr>
+          <w:lang w:eastAsia="fr-FR"/>
+        </w:rPr>
+        <w:t>inflater:</w:t>
+      </w:r>
+      <w:proofErr w:type="gramEnd"/>
+      <w:r>
+        <w:rPr>
+          <w:lang w:eastAsia="fr-FR"/>
+        </w:rPr>
+        <w:t xml:space="preserve"> LayoutInflater, container: ViewGroup?,</w:t>
+      </w:r>
+    </w:p>
+    <w:p>
+      <w:pPr>
+        <w:pStyle w:val="code"/>
+        <w:rPr>
+          <w:lang w:eastAsia="fr-FR"/>
+        </w:rPr>
+      </w:pPr>
+      <w:r>
+        <w:rPr>
+          <w:lang w:eastAsia="fr-FR"/>
+        </w:rPr>
+        <w:t xml:space="preserve">        </w:t>
+      </w:r>
+      <w:proofErr w:type="gramStart"/>
+      <w:r>
+        <w:rPr>
+          <w:lang w:eastAsia="fr-FR"/>
+        </w:rPr>
+        <w:t>savedInstanceState:</w:t>
+      </w:r>
+      <w:proofErr w:type="gramEnd"/>
+      <w:r>
+        <w:rPr>
+          <w:lang w:eastAsia="fr-FR"/>
+        </w:rPr>
+        <w:t xml:space="preserve"> Bundle?</w:t>
+      </w:r>
+    </w:p>
+    <w:p>
+      <w:pPr>
+        <w:pStyle w:val="code"/>
+        <w:rPr>
+          <w:lang w:eastAsia="fr-FR"/>
+        </w:rPr>
+      </w:pPr>
+      <w:r>
+        <w:rPr>
+          <w:lang w:eastAsia="fr-FR"/>
+        </w:rPr>
+        <w:t xml:space="preserve">    </w:t>
+      </w:r>
+      <w:proofErr w:type="gramStart"/>
+      <w:r>
+        <w:rPr>
+          <w:lang w:eastAsia="fr-FR"/>
+        </w:rPr>
+        <w:t>):</w:t>
+      </w:r>
+      <w:proofErr w:type="gramEnd"/>
+      <w:r>
+        <w:rPr>
+          <w:lang w:eastAsia="fr-FR"/>
+        </w:rPr>
+        <w:t xml:space="preserve"> View? {</w:t>
+      </w:r>
+    </w:p>
+    <w:p>
+      <w:pPr>
+        <w:pStyle w:val="code"/>
+        <w:rPr>
+          <w:lang w:eastAsia="fr-FR"/>
+        </w:rPr>
+      </w:pPr>
+      <w:r>
+        <w:rPr>
+          <w:lang w:eastAsia="fr-FR"/>
+        </w:rPr>
+        <w:t xml:space="preserve">        </w:t>
+      </w:r>
+      <w:proofErr w:type="gramStart"/>
+      <w:r>
+        <w:rPr>
+          <w:lang w:eastAsia="fr-FR"/>
+        </w:rPr>
+        <w:t>binding</w:t>
+      </w:r>
+      <w:proofErr w:type="gramEnd"/>
+      <w:r>
+        <w:rPr>
+          <w:lang w:eastAsia="fr-FR"/>
+        </w:rPr>
+        <w:t xml:space="preserve"> = </w:t>
+      </w:r>
+      <w:proofErr w:type="spellStart"/>
+      <w:r>
+        <w:rPr>
+          <w:lang w:eastAsia="fr-FR"/>
+        </w:rPr>
+        <w:t>DataBindingUtil.inflate</w:t>
+      </w:r>
+      <w:proofErr w:type="spellEnd"/>
+      <w:r>
+        <w:rPr>
+          <w:lang w:eastAsia="fr-FR"/>
+        </w:rPr>
+        <w:t>&lt;</w:t>
+      </w:r>
+      <w:proofErr w:type="spellStart"/>
+      <w:r>
+        <w:rPr>
+          <w:lang w:eastAsia="fr-FR"/>
+        </w:rPr>
+        <w:t>FragmentCompteurBinding</w:t>
+      </w:r>
+      <w:proofErr w:type="spellEnd"/>
+      <w:r>
+        <w:rPr>
+          <w:lang w:eastAsia="fr-FR"/>
+        </w:rPr>
+        <w:t xml:space="preserve">&gt;(inflater, </w:t>
+      </w:r>
+      <w:proofErr w:type="spellStart"/>
+      <w:r>
+        <w:rPr>
+          <w:lang w:eastAsia="fr-FR"/>
+        </w:rPr>
+        <w:t>R.layout.fragment_compteur</w:t>
+      </w:r>
+      <w:proofErr w:type="spellEnd"/>
+      <w:r>
+        <w:rPr>
+          <w:lang w:eastAsia="fr-FR"/>
+        </w:rPr>
+        <w:t>, container, false)</w:t>
+      </w:r>
+    </w:p>
+    <w:p>
+      <w:pPr>
+        <w:pStyle w:val="code"/>
+        <w:rPr>
+          <w:lang w:eastAsia="fr-FR"/>
+        </w:rPr>
+      </w:pPr>
+    </w:p>
+    <w:p>
+      <w:pPr>
+        <w:pStyle w:val="code"/>
+        <w:rPr>
+          <w:lang w:eastAsia="fr-FR"/>
+        </w:rPr>
+      </w:pPr>
+      <w:r>
+        <w:rPr>
+          <w:lang w:eastAsia="fr-FR"/>
+        </w:rPr>
+        <w:t xml:space="preserve">        </w:t>
+      </w:r>
+      <w:proofErr w:type="spellStart"/>
+      <w:proofErr w:type="gramStart"/>
+      <w:r>
+        <w:rPr>
+          <w:lang w:eastAsia="fr-FR"/>
+        </w:rPr>
+        <w:t>viewModel</w:t>
+      </w:r>
+      <w:proofErr w:type="spellEnd"/>
+      <w:proofErr w:type="gramEnd"/>
+      <w:r>
+        <w:rPr>
+          <w:lang w:eastAsia="fr-FR"/>
+        </w:rPr>
+        <w:t xml:space="preserve"> = </w:t>
+      </w:r>
+      <w:proofErr w:type="spellStart"/>
+      <w:r>
+        <w:rPr>
+          <w:lang w:eastAsia="fr-FR"/>
+        </w:rPr>
+        <w:t>ViewModelProvider</w:t>
+      </w:r>
+      <w:proofErr w:type="spellEnd"/>
+      <w:r>
+        <w:rPr>
+          <w:lang w:eastAsia="fr-FR"/>
+        </w:rPr>
+        <w:t>(</w:t>
+      </w:r>
+      <w:proofErr w:type="spellStart"/>
+      <w:r>
+        <w:rPr>
+          <w:lang w:eastAsia="fr-FR"/>
+        </w:rPr>
+        <w:t>this</w:t>
+      </w:r>
+      <w:proofErr w:type="spellEnd"/>
+      <w:r>
+        <w:rPr>
+          <w:lang w:eastAsia="fr-FR"/>
+        </w:rPr>
+        <w:t>).</w:t>
+      </w:r>
+      <w:proofErr w:type="spellStart"/>
+      <w:r>
+        <w:rPr>
+          <w:lang w:eastAsia="fr-FR"/>
+        </w:rPr>
+        <w:t>get</w:t>
+      </w:r>
+      <w:proofErr w:type="spellEnd"/>
+      <w:r>
+        <w:rPr>
+          <w:lang w:eastAsia="fr-FR"/>
+        </w:rPr>
+        <w:t>(</w:t>
+      </w:r>
+      <w:proofErr w:type="spellStart"/>
+      <w:r>
+        <w:rPr>
+          <w:lang w:eastAsia="fr-FR"/>
+        </w:rPr>
+        <w:t>CompteurViewModel</w:t>
+      </w:r>
+      <w:proofErr w:type="spellEnd"/>
+      <w:r>
+        <w:rPr>
+          <w:lang w:eastAsia="fr-FR"/>
+        </w:rPr>
+        <w:t>::class.java)</w:t>
+      </w:r>
+    </w:p>
+    <w:p>
+      <w:pPr>
+        <w:pStyle w:val="code"/>
+        <w:rPr>
+          <w:lang w:eastAsia="fr-FR"/>
+        </w:rPr>
+      </w:pPr>
+    </w:p>
+    <w:p>
+      <w:pPr>
+        <w:pStyle w:val="code"/>
+        <w:rPr>
+          <w:lang w:eastAsia="fr-FR"/>
+        </w:rPr>
+      </w:pPr>
+      <w:r>
+        <w:rPr>
+          <w:lang w:eastAsia="fr-FR"/>
+        </w:rPr>
+        <w:t xml:space="preserve">        //Fonction </w:t>
+      </w:r>
+      <w:proofErr w:type="spellStart"/>
+      <w:r>
+        <w:rPr>
+          <w:lang w:eastAsia="fr-FR"/>
+        </w:rPr>
+        <w:t>executée</w:t>
+      </w:r>
+      <w:proofErr w:type="spellEnd"/>
+      <w:r>
+        <w:rPr>
+          <w:lang w:eastAsia="fr-FR"/>
+        </w:rPr>
+        <w:t xml:space="preserve"> quand la donnée observée est mise à jour</w:t>
+      </w:r>
+    </w:p>
+    <w:p>
+      <w:pPr>
+        <w:pStyle w:val="code"/>
+        <w:rPr>
+          <w:lang w:eastAsia="fr-FR"/>
+        </w:rPr>
+      </w:pPr>
+      <w:r>
+        <w:rPr>
+          <w:lang w:eastAsia="fr-FR"/>
+        </w:rPr>
+        <w:t xml:space="preserve">        </w:t>
+      </w:r>
+      <w:proofErr w:type="spellStart"/>
+      <w:proofErr w:type="gramStart"/>
+      <w:r>
+        <w:rPr>
+          <w:lang w:eastAsia="fr-FR"/>
+        </w:rPr>
+        <w:t>viewModel.compteur.observe</w:t>
+      </w:r>
+      <w:proofErr w:type="spellEnd"/>
+      <w:proofErr w:type="gramEnd"/>
+      <w:r>
+        <w:rPr>
+          <w:lang w:eastAsia="fr-FR"/>
+        </w:rPr>
+        <w:t>(</w:t>
+      </w:r>
+      <w:proofErr w:type="spellStart"/>
+      <w:r>
+        <w:rPr>
+          <w:lang w:eastAsia="fr-FR"/>
+        </w:rPr>
+        <w:t>viewLifecycleOwner</w:t>
+      </w:r>
+      <w:proofErr w:type="spellEnd"/>
+      <w:r>
+        <w:rPr>
+          <w:lang w:eastAsia="fr-FR"/>
+        </w:rPr>
+        <w:t>, Observer { valeur -&gt;</w:t>
+      </w:r>
+    </w:p>
+    <w:p>
+      <w:pPr>
+        <w:pStyle w:val="code"/>
+        <w:rPr>
+          <w:lang w:eastAsia="fr-FR"/>
+        </w:rPr>
+      </w:pPr>
+      <w:r>
+        <w:rPr>
+          <w:lang w:eastAsia="fr-FR"/>
+        </w:rPr>
+        <w:t xml:space="preserve">            </w:t>
+      </w:r>
+      <w:proofErr w:type="spellStart"/>
+      <w:proofErr w:type="gramStart"/>
+      <w:r>
+        <w:rPr>
+          <w:lang w:eastAsia="fr-FR"/>
+        </w:rPr>
+        <w:t>binding.model</w:t>
+      </w:r>
+      <w:proofErr w:type="spellEnd"/>
+      <w:proofErr w:type="gramEnd"/>
+      <w:r>
+        <w:rPr>
+          <w:lang w:eastAsia="fr-FR"/>
+        </w:rPr>
+        <w:t xml:space="preserve"> = </w:t>
+      </w:r>
+      <w:proofErr w:type="spellStart"/>
+      <w:r>
+        <w:rPr>
+          <w:lang w:eastAsia="fr-FR"/>
+        </w:rPr>
+        <w:t>viewModel</w:t>
+      </w:r>
+      <w:proofErr w:type="spellEnd"/>
+    </w:p>
+    <w:p>
+      <w:pPr>
+        <w:pStyle w:val="code"/>
+        <w:rPr>
+          <w:lang w:eastAsia="fr-FR"/>
+        </w:rPr>
+      </w:pPr>
+      <w:r>
+        <w:rPr>
+          <w:lang w:eastAsia="fr-FR"/>
+        </w:rPr>
+        <w:t xml:space="preserve">        })</w:t>
+      </w:r>
+    </w:p>
+    <w:p>
+      <w:pPr>
+        <w:pStyle w:val="code"/>
+        <w:rPr>
+          <w:lang w:eastAsia="fr-FR"/>
+        </w:rPr>
+      </w:pPr>
+      <w:r>
+        <w:rPr>
+          <w:lang w:eastAsia="fr-FR"/>
+        </w:rPr>
+        <w:t xml:space="preserve">        </w:t>
+      </w:r>
+    </w:p>
+    <w:p>
+      <w:pPr>
+        <w:pStyle w:val="code"/>
+        <w:rPr>
+          <w:lang w:eastAsia="fr-FR"/>
+        </w:rPr>
+      </w:pPr>
+      <w:r>
+        <w:rPr>
+          <w:lang w:eastAsia="fr-FR"/>
+        </w:rPr>
+        <w:t xml:space="preserve">        </w:t>
+      </w:r>
+    </w:p>
+    <w:p>
+      <w:pPr>
+        <w:pStyle w:val="code"/>
+        <w:rPr>
+          <w:lang w:eastAsia="fr-FR"/>
+        </w:rPr>
+      </w:pPr>
+    </w:p>
+    <w:p>
+      <w:pPr>
+        <w:pStyle w:val="code"/>
+        <w:rPr>
+          <w:lang w:eastAsia="fr-FR"/>
+        </w:rPr>
+      </w:pPr>
+      <w:r>
+        <w:rPr>
+          <w:lang w:eastAsia="fr-FR"/>
+        </w:rPr>
+        <w:t xml:space="preserve">        </w:t>
+      </w:r>
+      <w:proofErr w:type="gramStart"/>
+      <w:r>
+        <w:rPr>
+          <w:lang w:eastAsia="fr-FR"/>
+        </w:rPr>
+        <w:t>return</w:t>
+      </w:r>
+      <w:proofErr w:type="gramEnd"/>
+      <w:r>
+        <w:rPr>
+          <w:lang w:eastAsia="fr-FR"/>
+        </w:rPr>
+        <w:t xml:space="preserve"> </w:t>
+      </w:r>
+      <w:proofErr w:type="spellStart"/>
+      <w:r>
+        <w:rPr>
+          <w:lang w:eastAsia="fr-FR"/>
+        </w:rPr>
+        <w:t>binding.root</w:t>
+      </w:r>
+      <w:proofErr w:type="spellEnd"/>
+    </w:p>
+    <w:p>
+      <w:pPr>
+        <w:pStyle w:val="code"/>
+        <w:rPr>
+          <w:lang w:eastAsia="fr-FR"/>
+        </w:rPr>
+      </w:pPr>
+      <w:r>
+        <w:rPr>
+          <w:lang w:eastAsia="fr-FR"/>
+        </w:rPr>
+        <w:t xml:space="preserve">    }</w:t>
+      </w:r>
+    </w:p>
+    <w:p>
+      <w:pPr>
+        <w:pStyle w:val="code"/>
+        <w:rPr>
+          <w:lang w:eastAsia="fr-FR"/>
+        </w:rPr>
+      </w:pPr>
+      <w:r>
+        <w:rPr>
+          <w:lang w:eastAsia="fr-FR"/>
+        </w:rPr>
+        <w:t>}</w:t>
+      </w:r>
+    </w:p>
+    <w:p>
+      <w:pPr>
+        <w:pStyle w:val="titreniv1"/>
+      </w:pPr>
+      <w:r>
+        <w:t>Conclusion</w:t>
+      </w:r>
+    </w:p>
+    <w:p>
+      <w:r>
+        <w:lastRenderedPageBreak/>
+        <w:t>Vous avez saisi l’utilité des </w:t>
+      </w:r>
+      <w:proofErr w:type="spellStart"/>
+      <w:r>
+        <w:t>ViewModel</w:t>
+      </w:r>
+      <w:proofErr w:type="spellEnd"/>
+      <w:r>
+        <w:t xml:space="preserve"> (On persiste les données entre deux configurations)</w:t>
+      </w:r>
+    </w:p>
+    <w:p>
+      <w:r>
+        <w:t>Vous avez saisi l’utilité de LiveData (On met à jour l'IHM automatiquement)</w:t>
+      </w:r>
+    </w:p>
+    <w:p>
+      <w:r>
+        <w:t>Vous savez mettre en place une architecture avec </w:t>
+      </w:r>
+      <w:proofErr w:type="spellStart"/>
+      <w:r>
+        <w:t>ViewModel</w:t>
+      </w:r>
+      <w:proofErr w:type="spellEnd"/>
+      <w:r>
+        <w:t> et LiveData</w:t>
+      </w:r>
+    </w:p>
+    <w:p/>
+    <w:p>
+      <w:pPr>
+        <w:rPr>
+          <w:lang w:eastAsia="fr-FR"/>
+        </w:rPr>
+      </w:pPr>
+    </w:p>
+    <w:p/>
+    <w:p/>
+    <w:p/>
+    <w:p/>
+    <w:p>
+      <w:pPr>
         <w:rPr>
           <w:lang w:eastAsia="fr-FR"/>
         </w:rPr>
@@ -5290,11 +7808,11 @@
     <w:p/>
     <w:p/>
     <w:sectPr>
-      <w:headerReference w:type="even" r:id="rId14"/>
-      <w:headerReference w:type="default" r:id="rId15"/>
-      <w:footerReference w:type="even" r:id="rId16"/>
-      <w:footerReference w:type="default" r:id="rId17"/>
-      <w:footerReference w:type="first" r:id="rId18"/>
+      <w:headerReference w:type="even" r:id="rId16"/>
+      <w:headerReference w:type="default" r:id="rId17"/>
+      <w:footerReference w:type="even" r:id="rId18"/>
+      <w:footerReference w:type="default" r:id="rId19"/>
+      <w:footerReference w:type="first" r:id="rId20"/>
       <w:pgSz w:w="11906" w:h="16838" w:code="9"/>
       <w:pgMar w:top="1418" w:right="2552" w:bottom="1418" w:left="1418" w:header="720" w:footer="720" w:gutter="0"/>
       <w:cols w:space="720"/>
@@ -7244,6 +9762,155 @@
     </w:lvl>
   </w:abstractNum>
   <w:abstractNum w:abstractNumId="24" w15:restartNumberingAfterBreak="0">
+    <w:nsid w:val="4A404491"/>
+    <w:multiLevelType w:val="multilevel"/>
+    <w:tmpl w:val="4D6CC0F6"/>
+    <w:lvl w:ilvl="0">
+      <w:start w:val="1"/>
+      <w:numFmt w:val="bullet"/>
+      <w:lvlText w:val=""/>
+      <w:lvlJc w:val="left"/>
+      <w:pPr>
+        <w:tabs>
+          <w:tab w:val="num" w:pos="720"/>
+        </w:tabs>
+        <w:ind w:left="720" w:hanging="360"/>
+      </w:pPr>
+      <w:rPr>
+        <w:rFonts w:ascii="Symbol" w:hAnsi="Symbol" w:hint="default"/>
+        <w:sz w:val="20"/>
+      </w:rPr>
+    </w:lvl>
+    <w:lvl w:ilvl="1" w:tentative="1">
+      <w:start w:val="1"/>
+      <w:numFmt w:val="bullet"/>
+      <w:lvlText w:val=""/>
+      <w:lvlJc w:val="left"/>
+      <w:pPr>
+        <w:tabs>
+          <w:tab w:val="num" w:pos="1440"/>
+        </w:tabs>
+        <w:ind w:left="1440" w:hanging="360"/>
+      </w:pPr>
+      <w:rPr>
+        <w:rFonts w:ascii="Symbol" w:hAnsi="Symbol" w:hint="default"/>
+        <w:sz w:val="20"/>
+      </w:rPr>
+    </w:lvl>
+    <w:lvl w:ilvl="2" w:tentative="1">
+      <w:start w:val="1"/>
+      <w:numFmt w:val="bullet"/>
+      <w:lvlText w:val=""/>
+      <w:lvlJc w:val="left"/>
+      <w:pPr>
+        <w:tabs>
+          <w:tab w:val="num" w:pos="2160"/>
+        </w:tabs>
+        <w:ind w:left="2160" w:hanging="360"/>
+      </w:pPr>
+      <w:rPr>
+        <w:rFonts w:ascii="Symbol" w:hAnsi="Symbol" w:hint="default"/>
+        <w:sz w:val="20"/>
+      </w:rPr>
+    </w:lvl>
+    <w:lvl w:ilvl="3" w:tentative="1">
+      <w:start w:val="1"/>
+      <w:numFmt w:val="bullet"/>
+      <w:lvlText w:val=""/>
+      <w:lvlJc w:val="left"/>
+      <w:pPr>
+        <w:tabs>
+          <w:tab w:val="num" w:pos="2880"/>
+        </w:tabs>
+        <w:ind w:left="2880" w:hanging="360"/>
+      </w:pPr>
+      <w:rPr>
+        <w:rFonts w:ascii="Symbol" w:hAnsi="Symbol" w:hint="default"/>
+        <w:sz w:val="20"/>
+      </w:rPr>
+    </w:lvl>
+    <w:lvl w:ilvl="4" w:tentative="1">
+      <w:start w:val="1"/>
+      <w:numFmt w:val="bullet"/>
+      <w:lvlText w:val=""/>
+      <w:lvlJc w:val="left"/>
+      <w:pPr>
+        <w:tabs>
+          <w:tab w:val="num" w:pos="3600"/>
+        </w:tabs>
+        <w:ind w:left="3600" w:hanging="360"/>
+      </w:pPr>
+      <w:rPr>
+        <w:rFonts w:ascii="Symbol" w:hAnsi="Symbol" w:hint="default"/>
+        <w:sz w:val="20"/>
+      </w:rPr>
+    </w:lvl>
+    <w:lvl w:ilvl="5" w:tentative="1">
+      <w:start w:val="1"/>
+      <w:numFmt w:val="bullet"/>
+      <w:lvlText w:val=""/>
+      <w:lvlJc w:val="left"/>
+      <w:pPr>
+        <w:tabs>
+          <w:tab w:val="num" w:pos="4320"/>
+        </w:tabs>
+        <w:ind w:left="4320" w:hanging="360"/>
+      </w:pPr>
+      <w:rPr>
+        <w:rFonts w:ascii="Symbol" w:hAnsi="Symbol" w:hint="default"/>
+        <w:sz w:val="20"/>
+      </w:rPr>
+    </w:lvl>
+    <w:lvl w:ilvl="6" w:tentative="1">
+      <w:start w:val="1"/>
+      <w:numFmt w:val="bullet"/>
+      <w:lvlText w:val=""/>
+      <w:lvlJc w:val="left"/>
+      <w:pPr>
+        <w:tabs>
+          <w:tab w:val="num" w:pos="5040"/>
+        </w:tabs>
+        <w:ind w:left="5040" w:hanging="360"/>
+      </w:pPr>
+      <w:rPr>
+        <w:rFonts w:ascii="Symbol" w:hAnsi="Symbol" w:hint="default"/>
+        <w:sz w:val="20"/>
+      </w:rPr>
+    </w:lvl>
+    <w:lvl w:ilvl="7" w:tentative="1">
+      <w:start w:val="1"/>
+      <w:numFmt w:val="bullet"/>
+      <w:lvlText w:val=""/>
+      <w:lvlJc w:val="left"/>
+      <w:pPr>
+        <w:tabs>
+          <w:tab w:val="num" w:pos="5760"/>
+        </w:tabs>
+        <w:ind w:left="5760" w:hanging="360"/>
+      </w:pPr>
+      <w:rPr>
+        <w:rFonts w:ascii="Symbol" w:hAnsi="Symbol" w:hint="default"/>
+        <w:sz w:val="20"/>
+      </w:rPr>
+    </w:lvl>
+    <w:lvl w:ilvl="8" w:tentative="1">
+      <w:start w:val="1"/>
+      <w:numFmt w:val="bullet"/>
+      <w:lvlText w:val=""/>
+      <w:lvlJc w:val="left"/>
+      <w:pPr>
+        <w:tabs>
+          <w:tab w:val="num" w:pos="6480"/>
+        </w:tabs>
+        <w:ind w:left="6480" w:hanging="360"/>
+      </w:pPr>
+      <w:rPr>
+        <w:rFonts w:ascii="Symbol" w:hAnsi="Symbol" w:hint="default"/>
+        <w:sz w:val="20"/>
+      </w:rPr>
+    </w:lvl>
+  </w:abstractNum>
+  <w:abstractNum w:abstractNumId="25" w15:restartNumberingAfterBreak="0">
     <w:nsid w:val="4D8F2549"/>
     <w:multiLevelType w:val="hybridMultilevel"/>
     <w:tmpl w:val="BAE0D7D0"/>
@@ -7332,7 +9999,7 @@
       </w:pPr>
     </w:lvl>
   </w:abstractNum>
-  <w:abstractNum w:abstractNumId="25" w15:restartNumberingAfterBreak="0">
+  <w:abstractNum w:abstractNumId="26" w15:restartNumberingAfterBreak="0">
     <w:nsid w:val="4E141B1D"/>
     <w:multiLevelType w:val="multilevel"/>
     <w:tmpl w:val="C0121E42"/>
@@ -7473,7 +10140,7 @@
       </w:rPr>
     </w:lvl>
   </w:abstractNum>
-  <w:abstractNum w:abstractNumId="26" w15:restartNumberingAfterBreak="0">
+  <w:abstractNum w:abstractNumId="27" w15:restartNumberingAfterBreak="0">
     <w:nsid w:val="61111446"/>
     <w:multiLevelType w:val="singleLevel"/>
     <w:tmpl w:val="148A433A"/>
@@ -7495,7 +10162,7 @@
     </w:lvl>
   </w:abstractNum>
   <w:num w:numId="1">
-    <w:abstractNumId w:val="26"/>
+    <w:abstractNumId w:val="27"/>
   </w:num>
   <w:num w:numId="2">
     <w:abstractNumId w:val="12"/>
@@ -7549,7 +10216,7 @@
     <w:abstractNumId w:val="4"/>
   </w:num>
   <w:num w:numId="19">
-    <w:abstractNumId w:val="24"/>
+    <w:abstractNumId w:val="25"/>
   </w:num>
   <w:num w:numId="20">
     <w:abstractNumId w:val="17"/>
@@ -7589,13 +10256,16 @@
     <w:abstractNumId w:val="23"/>
   </w:num>
   <w:num w:numId="25">
-    <w:abstractNumId w:val="25"/>
+    <w:abstractNumId w:val="26"/>
   </w:num>
   <w:num w:numId="26">
     <w:abstractNumId w:val="18"/>
   </w:num>
   <w:num w:numId="27">
     <w:abstractNumId w:val="21"/>
+  </w:num>
+  <w:num w:numId="28">
+    <w:abstractNumId w:val="24"/>
   </w:num>
   <w:numIdMacAtCleanup w:val="18"/>
 </w:numbering>
@@ -12892,19 +15562,6 @@
 </file>
 
 <file path=customXml/item1.xml><?xml version="1.0" encoding="utf-8"?>
-<?mso-contentType ?>
-<FormTemplates xmlns="http://schemas.microsoft.com/sharepoint/v3/contenttype/forms">
-  <Display>DocumentLibraryForm</Display>
-  <Edit>DocumentLibraryForm</Edit>
-  <New>DocumentLibraryForm</New>
-</FormTemplates>
-</file>
-
-<file path=customXml/item2.xml><?xml version="1.0" encoding="utf-8"?>
-<b:Sources xmlns:b="http://schemas.openxmlformats.org/officeDocument/2006/bibliography" xmlns="http://schemas.openxmlformats.org/officeDocument/2006/bibliography" SelectedStyle="\APA.XSL" StyleName="APA"/>
-</file>
-
-<file path=customXml/item3.xml><?xml version="1.0" encoding="utf-8"?>
 <ct:contentTypeSchema xmlns:ct="http://schemas.microsoft.com/office/2006/metadata/contentType" xmlns:ma="http://schemas.microsoft.com/office/2006/metadata/properties/metaAttributes" ct:_="" ma:_="" ma:contentTypeName="Document" ma:contentTypeID="0x010100043598E02F31D1479DB5040D7C7046BD" ma:contentTypeVersion="8" ma:contentTypeDescription="Crée un document." ma:contentTypeScope="" ma:versionID="128ee2b7e42aa79a000c99d67b322d4d">
   <xsd:schema xmlns:xsd="http://www.w3.org/2001/XMLSchema" xmlns:xs="http://www.w3.org/2001/XMLSchema" xmlns:p="http://schemas.microsoft.com/office/2006/metadata/properties" xmlns:ns2="e69f3429-5dab-4e30-b6fc-6f1fb6bf7d4c" targetNamespace="http://schemas.microsoft.com/office/2006/metadata/properties" ma:root="true" ma:fieldsID="7836065c6a44af92932d37190ee549fb" ns2:_="">
     <xsd:import namespace="e69f3429-5dab-4e30-b6fc-6f1fb6bf7d4c"/>
@@ -13074,6 +15731,19 @@
 </ct:contentTypeSchema>
 </file>
 
+<file path=customXml/item2.xml><?xml version="1.0" encoding="utf-8"?>
+<b:Sources xmlns:b="http://schemas.openxmlformats.org/officeDocument/2006/bibliography" xmlns="http://schemas.openxmlformats.org/officeDocument/2006/bibliography" SelectedStyle="\APA.XSL" StyleName="APA"/>
+</file>
+
+<file path=customXml/item3.xml><?xml version="1.0" encoding="utf-8"?>
+<?mso-contentType ?>
+<FormTemplates xmlns="http://schemas.microsoft.com/sharepoint/v3/contenttype/forms">
+  <Display>DocumentLibraryForm</Display>
+  <Edit>DocumentLibraryForm</Edit>
+  <New>DocumentLibraryForm</New>
+</FormTemplates>
+</file>
+
 <file path=customXml/item4.xml><?xml version="1.0" encoding="utf-8"?>
 <p:properties xmlns:p="http://schemas.microsoft.com/office/2006/metadata/properties" xmlns:xsi="http://www.w3.org/2001/XMLSchema-instance" xmlns:pc="http://schemas.microsoft.com/office/infopath/2007/PartnerControls">
   <documentManagement/>
@@ -13081,22 +15751,6 @@
 </file>
 
 <file path=customXml/itemProps1.xml><?xml version="1.0" encoding="utf-8"?>
-<ds:datastoreItem xmlns:ds="http://schemas.openxmlformats.org/officeDocument/2006/customXml" ds:itemID="{42147BD2-FB94-4B5A-8697-6D227E5169FD}">
-  <ds:schemaRefs>
-    <ds:schemaRef ds:uri="http://schemas.microsoft.com/sharepoint/v3/contenttype/forms"/>
-  </ds:schemaRefs>
-</ds:datastoreItem>
-</file>
-
-<file path=customXml/itemProps2.xml><?xml version="1.0" encoding="utf-8"?>
-<ds:datastoreItem xmlns:ds="http://schemas.openxmlformats.org/officeDocument/2006/customXml" ds:itemID="{63624CFE-ABEF-4BE0-8B4A-99CD131F03FA}">
-  <ds:schemaRefs>
-    <ds:schemaRef ds:uri="http://schemas.openxmlformats.org/officeDocument/2006/bibliography"/>
-  </ds:schemaRefs>
-</ds:datastoreItem>
-</file>
-
-<file path=customXml/itemProps3.xml><?xml version="1.0" encoding="utf-8"?>
 <ds:datastoreItem xmlns:ds="http://schemas.openxmlformats.org/officeDocument/2006/customXml" ds:itemID="{64BC12E5-750C-4B2A-9FFC-D984E91315A0}">
   <ds:schemaRefs>
     <ds:schemaRef ds:uri="http://schemas.microsoft.com/office/2006/metadata/contentType"/>
@@ -13114,6 +15768,22 @@
 </ds:datastoreItem>
 </file>
 
+<file path=customXml/itemProps2.xml><?xml version="1.0" encoding="utf-8"?>
+<ds:datastoreItem xmlns:ds="http://schemas.openxmlformats.org/officeDocument/2006/customXml" ds:itemID="{63624CFE-ABEF-4BE0-8B4A-99CD131F03FA}">
+  <ds:schemaRefs>
+    <ds:schemaRef ds:uri="http://schemas.openxmlformats.org/officeDocument/2006/bibliography"/>
+  </ds:schemaRefs>
+</ds:datastoreItem>
+</file>
+
+<file path=customXml/itemProps3.xml><?xml version="1.0" encoding="utf-8"?>
+<ds:datastoreItem xmlns:ds="http://schemas.openxmlformats.org/officeDocument/2006/customXml" ds:itemID="{42147BD2-FB94-4B5A-8697-6D227E5169FD}">
+  <ds:schemaRefs>
+    <ds:schemaRef ds:uri="http://schemas.microsoft.com/sharepoint/v3/contenttype/forms"/>
+  </ds:schemaRefs>
+</ds:datastoreItem>
+</file>
+
 <file path=customXml/itemProps4.xml><?xml version="1.0" encoding="utf-8"?>
 <ds:datastoreItem xmlns:ds="http://schemas.openxmlformats.org/officeDocument/2006/customXml" ds:itemID="{1646CF6B-6E78-4866-938E-011E670CDE3A}">
   <ds:schemaRefs>

</xml_diff>